<commit_message>
Divided into 4 javafiles
</commit_message>
<xml_diff>
--- a/Assignment3/Assignment 3.docx
+++ b/Assignment3/Assignment 3.docx
@@ -2,6 +2,50 @@
 <file path=word/document.xml><?xml version="1.0" encoding="utf-8"?>
 <w:document xmlns:wpc="http://schemas.microsoft.com/office/word/2010/wordprocessingCanvas" xmlns:cx="http://schemas.microsoft.com/office/drawing/2014/chartex" xmlns:cx1="http://schemas.microsoft.com/office/drawing/2015/9/8/chartex" xmlns:cx2="http://schemas.microsoft.com/office/drawing/2015/10/21/chartex" xmlns:mc="http://schemas.openxmlformats.org/markup-compatibility/2006" xmlns:o="urn:schemas-microsoft-com:office:office" xmlns:r="http://schemas.openxmlformats.org/officeDocument/2006/relationships" xmlns:m="http://schemas.openxmlformats.org/officeDocument/2006/math" xmlns:v="urn:schemas-microsoft-com:vml" xmlns:wp14="http://schemas.microsoft.com/office/word/2010/wordprocessingDrawing" xmlns:wp="http://schemas.openxmlformats.org/drawingml/2006/wordprocessingDrawing" xmlns:w10="urn:schemas-microsoft-com:office:word" xmlns:w="http://schemas.openxmlformats.org/wordprocessingml/2006/main" xmlns:w14="http://schemas.microsoft.com/office/word/2010/wordml" xmlns:w15="http://schemas.microsoft.com/office/word/2012/wordml" xmlns:w16se="http://schemas.microsoft.com/office/word/2015/wordml/symex" xmlns:wpg="http://schemas.microsoft.com/office/word/2010/wordprocessingGroup" xmlns:wpi="http://schemas.microsoft.com/office/word/2010/wordprocessingInk" xmlns:wne="http://schemas.microsoft.com/office/word/2006/wordml" xmlns:wps="http://schemas.microsoft.com/office/word/2010/wordprocessingShape" mc:Ignorable="w14 w15 w16se wp14">
   <w:body>
+    <w:p>
+      <w:pPr>
+        <w:rPr>
+          <w:rFonts w:ascii="Times New Roman" w:hAnsi="Times New Roman" w:cs="Times New Roman"/>
+          <w:sz w:val="28"/>
+          <w:szCs w:val="28"/>
+        </w:rPr>
+      </w:pPr>
+      <w:bookmarkStart w:id="0" w:name="_GoBack"/>
+      <w:bookmarkEnd w:id="0"/>
+      <w:r>
+        <w:rPr>
+          <w:rFonts w:ascii="Times New Roman" w:hAnsi="Times New Roman" w:cs="Times New Roman" w:hint="eastAsia"/>
+          <w:sz w:val="28"/>
+          <w:szCs w:val="28"/>
+        </w:rPr>
+        <w:t>Ruobing</w:t>
+      </w:r>
+      <w:r>
+        <w:rPr>
+          <w:rFonts w:ascii="Times New Roman" w:hAnsi="Times New Roman" w:cs="Times New Roman"/>
+          <w:sz w:val="28"/>
+          <w:szCs w:val="28"/>
+        </w:rPr>
+        <w:t xml:space="preserve"> </w:t>
+      </w:r>
+      <w:r>
+        <w:rPr>
+          <w:rFonts w:ascii="Times New Roman" w:hAnsi="Times New Roman" w:cs="Times New Roman" w:hint="eastAsia"/>
+          <w:sz w:val="28"/>
+          <w:szCs w:val="28"/>
+        </w:rPr>
+        <w:t>Wu</w:t>
+      </w:r>
+    </w:p>
+    <w:p>
+      <w:pPr>
+        <w:rPr>
+          <w:rFonts w:ascii="Times New Roman" w:hAnsi="Times New Roman" w:cs="Times New Roman"/>
+          <w:sz w:val="28"/>
+          <w:szCs w:val="28"/>
+        </w:rPr>
+      </w:pPr>
+    </w:p>
     <w:p>
       <w:pPr>
         <w:rPr>
@@ -63,16 +107,7 @@
           <w:sz w:val="28"/>
           <w:szCs w:val="28"/>
         </w:rPr>
-        <w:t xml:space="preserve"> </w:t>
-      </w:r>
-      <w:r>
-        <w:rPr>
-          <w:rFonts w:ascii="Times New Roman" w:hAnsi="Times New Roman" w:cs="Times New Roman"/>
-          <w:color w:val="000000"/>
-          <w:sz w:val="28"/>
-          <w:szCs w:val="28"/>
-        </w:rPr>
-        <w:t>169.254.97.112</w:t>
+        <w:t xml:space="preserve"> 169.254.97.112</w:t>
       </w:r>
     </w:p>
     <w:p>
@@ -159,37 +194,10 @@
     </w:p>
     <w:p>
       <w:pPr>
-        <w:ind w:left="360"/>
-        <w:rPr>
-          <w:rFonts w:ascii="Times New Roman" w:hAnsi="Times New Roman" w:cs="Times New Roman"/>
-          <w:sz w:val="28"/>
-          <w:szCs w:val="28"/>
-        </w:rPr>
-      </w:pPr>
-    </w:p>
-    <w:p>
-      <w:pPr>
-        <w:rPr>
-          <w:rFonts w:ascii="Times New Roman" w:hAnsi="Times New Roman" w:cs="Times New Roman"/>
-          <w:sz w:val="28"/>
-          <w:szCs w:val="28"/>
-        </w:rPr>
-      </w:pPr>
-      <w:r>
-        <w:rPr>
-          <w:rFonts w:ascii="Times New Roman" w:hAnsi="Times New Roman" w:cs="Times New Roman"/>
-          <w:sz w:val="28"/>
-          <w:szCs w:val="28"/>
-        </w:rPr>
-        <w:t>TASK #2</w:t>
-      </w:r>
-    </w:p>
-    <w:p>
-      <w:pPr>
         <w:pStyle w:val="ListParagraph"/>
         <w:numPr>
           <w:ilvl w:val="0"/>
-          <w:numId w:val="2"/>
+          <w:numId w:val="1"/>
         </w:numPr>
         <w:rPr>
           <w:rFonts w:ascii="Times New Roman" w:hAnsi="Times New Roman" w:cs="Times New Roman"/>
@@ -197,6 +205,68 @@
           <w:szCs w:val="28"/>
         </w:rPr>
       </w:pPr>
+      <w:r>
+        <w:rPr>
+          <w:rFonts w:ascii="Times New Roman" w:hAnsi="Times New Roman" w:cs="Times New Roman"/>
+          <w:color w:val="000000"/>
+          <w:sz w:val="28"/>
+          <w:szCs w:val="28"/>
+        </w:rPr>
+        <w:t xml:space="preserve">PUBLIC IP Address is:   </w:t>
+      </w:r>
+      <w:r>
+        <w:rPr>
+          <w:rFonts w:ascii="Times New Roman" w:hAnsi="Times New Roman" w:cs="Times New Roman"/>
+          <w:color w:val="000000"/>
+          <w:sz w:val="28"/>
+          <w:szCs w:val="28"/>
+        </w:rPr>
+        <w:t>54.200.181.74</w:t>
+      </w:r>
+    </w:p>
+    <w:p>
+      <w:pPr>
+        <w:ind w:left="360"/>
+        <w:rPr>
+          <w:rFonts w:ascii="Times New Roman" w:hAnsi="Times New Roman" w:cs="Times New Roman"/>
+          <w:sz w:val="28"/>
+          <w:szCs w:val="28"/>
+        </w:rPr>
+      </w:pPr>
+    </w:p>
+    <w:p>
+      <w:pPr>
+        <w:rPr>
+          <w:rFonts w:ascii="Times New Roman" w:hAnsi="Times New Roman" w:cs="Times New Roman"/>
+          <w:sz w:val="28"/>
+          <w:szCs w:val="28"/>
+        </w:rPr>
+      </w:pPr>
+      <w:r>
+        <w:rPr>
+          <w:rFonts w:ascii="Times New Roman" w:hAnsi="Times New Roman" w:cs="Times New Roman"/>
+          <w:sz w:val="28"/>
+          <w:szCs w:val="28"/>
+        </w:rPr>
+        <w:t>TASK #4</w:t>
+      </w:r>
+    </w:p>
+    <w:p>
+      <w:pPr>
+        <w:rPr>
+          <w:rFonts w:ascii="Times New Roman" w:hAnsi="Times New Roman" w:cs="Times New Roman"/>
+          <w:sz w:val="28"/>
+          <w:szCs w:val="28"/>
+        </w:rPr>
+      </w:pPr>
+      <w:r>
+        <w:rPr>
+          <w:rFonts w:ascii="Times New Roman" w:hAnsi="Times New Roman" w:cs="Times New Roman"/>
+          <w:sz w:val="28"/>
+          <w:szCs w:val="28"/>
+        </w:rPr>
+        <w:t xml:space="preserve">     </w:t>
+      </w:r>
       <w:r>
         <w:rPr>
           <w:rFonts w:ascii="Times New Roman" w:hAnsi="Times New Roman" w:cs="Times New Roman"/>
@@ -294,11 +364,7 @@
     </w:p>
     <w:p>
       <w:pPr>
-        <w:pStyle w:val="ListParagraph"/>
-        <w:numPr>
-          <w:ilvl w:val="0"/>
-          <w:numId w:val="2"/>
-        </w:numPr>
+        <w:ind w:left="360"/>
         <w:rPr>
           <w:rFonts w:ascii="Times New Roman" w:hAnsi="Times New Roman" w:cs="Times New Roman"/>
           <w:sz w:val="28"/>
@@ -319,25 +385,41 @@
           <w:sz w:val="28"/>
           <w:szCs w:val="28"/>
         </w:rPr>
-        <w:t xml:space="preserve"> running Simple Client on my laptop, it shows as below,</w:t>
-      </w:r>
-      <w:r>
-        <w:rPr>
-          <w:rFonts w:ascii="Times New Roman" w:hAnsi="Times New Roman" w:cs="Times New Roman"/>
-          <w:sz w:val="28"/>
-          <w:szCs w:val="28"/>
-        </w:rPr>
-        <w:t xml:space="preserve"> printing out public IP and PORT of my laptop</w:t>
+        <w:t xml:space="preserve"> running Simple Client on my laptop, it shows as below</w:t>
+      </w:r>
+      <w:r>
+        <w:rPr>
+          <w:rFonts w:ascii="Times New Roman" w:hAnsi="Times New Roman" w:cs="Times New Roman"/>
+          <w:sz w:val="28"/>
+          <w:szCs w:val="28"/>
+        </w:rPr>
+        <w:t xml:space="preserve"> in HOST A</w:t>
+      </w:r>
+      <w:r>
+        <w:rPr>
+          <w:rFonts w:ascii="Times New Roman" w:hAnsi="Times New Roman" w:cs="Times New Roman"/>
+          <w:sz w:val="28"/>
+          <w:szCs w:val="28"/>
+        </w:rPr>
+        <w:t>, printing out public IP and PORT of my laptop</w:t>
+      </w:r>
+      <w:r>
+        <w:rPr>
+          <w:rFonts w:ascii="Times New Roman" w:hAnsi="Times New Roman" w:cs="Times New Roman"/>
+          <w:sz w:val="28"/>
+          <w:szCs w:val="28"/>
+        </w:rPr>
+        <w:t>. The port number changes whenever you create a new client.</w:t>
       </w:r>
       <w:r>
         <w:rPr>
           <w:noProof/>
         </w:rPr>
         <w:drawing>
-          <wp:inline distT="0" distB="0" distL="0" distR="0" wp14:anchorId="267F24AC" wp14:editId="3EC472FA">
-            <wp:extent cx="5943600" cy="1072515"/>
-            <wp:effectExtent l="0" t="0" r="0" b="0"/>
-            <wp:docPr id="2" name="Picture 2"/>
+          <wp:inline distT="0" distB="0" distL="0" distR="0" wp14:anchorId="1BA6EA87" wp14:editId="51D8D394">
+            <wp:extent cx="5943600" cy="586740"/>
+            <wp:effectExtent l="0" t="0" r="0" b="3810"/>
+            <wp:docPr id="6" name="Picture 6"/>
             <wp:cNvGraphicFramePr>
               <a:graphicFrameLocks xmlns:a="http://schemas.openxmlformats.org/drawingml/2006/main" noChangeAspect="1"/>
             </wp:cNvGraphicFramePr>
@@ -357,7 +439,7 @@
                   <pic:spPr>
                     <a:xfrm>
                       <a:off x="0" y="0"/>
-                      <a:ext cx="5943600" cy="1072515"/>
+                      <a:ext cx="5943600" cy="586740"/>
                     </a:xfrm>
                     <a:prstGeom prst="rect">
                       <a:avLst/>
@@ -372,83 +454,188 @@
     </w:p>
     <w:p>
       <w:pPr>
-        <w:rPr>
-          <w:rFonts w:ascii="Times New Roman" w:hAnsi="Times New Roman" w:cs="Times New Roman"/>
-          <w:sz w:val="28"/>
-          <w:szCs w:val="28"/>
-        </w:rPr>
-      </w:pPr>
-      <w:r>
-        <w:rPr>
-          <w:rFonts w:ascii="Times New Roman" w:hAnsi="Times New Roman" w:cs="Times New Roman"/>
-          <w:sz w:val="28"/>
-          <w:szCs w:val="28"/>
-        </w:rPr>
-        <w:t>TASK # 3</w:t>
-      </w:r>
-    </w:p>
-    <w:p>
-      <w:pPr>
-        <w:pStyle w:val="ListParagraph"/>
+        <w:pStyle w:val="Default"/>
         <w:numPr>
           <w:ilvl w:val="0"/>
-          <w:numId w:val="3"/>
+          <w:numId w:val="8"/>
         </w:numPr>
         <w:rPr>
           <w:rFonts w:ascii="Times New Roman" w:hAnsi="Times New Roman" w:cs="Times New Roman"/>
-          <w:sz w:val="28"/>
-          <w:szCs w:val="28"/>
-        </w:rPr>
-      </w:pPr>
-      <w:r>
-        <w:rPr>
-          <w:rFonts w:ascii="Times New Roman" w:hAnsi="Times New Roman" w:cs="Times New Roman"/>
-          <w:sz w:val="28"/>
-          <w:szCs w:val="28"/>
-        </w:rPr>
-        <w:t xml:space="preserve">After running </w:t>
-      </w:r>
-      <w:proofErr w:type="spellStart"/>
-      <w:r>
-        <w:rPr>
-          <w:rFonts w:ascii="Times New Roman" w:hAnsi="Times New Roman" w:cs="Times New Roman"/>
-          <w:sz w:val="28"/>
-          <w:szCs w:val="28"/>
-        </w:rPr>
-        <w:t>SimpleServer</w:t>
-      </w:r>
-      <w:proofErr w:type="spellEnd"/>
-      <w:r>
-        <w:rPr>
-          <w:rFonts w:ascii="Times New Roman" w:hAnsi="Times New Roman" w:cs="Times New Roman"/>
-          <w:sz w:val="28"/>
-          <w:szCs w:val="28"/>
-        </w:rPr>
-        <w:t xml:space="preserve"> on HOST A, it </w:t>
-      </w:r>
-      <w:proofErr w:type="gramStart"/>
-      <w:r>
-        <w:rPr>
-          <w:rFonts w:ascii="Times New Roman" w:hAnsi="Times New Roman" w:cs="Times New Roman"/>
-          <w:sz w:val="28"/>
-          <w:szCs w:val="28"/>
-        </w:rPr>
-        <w:t>print</w:t>
-      </w:r>
-      <w:proofErr w:type="gramEnd"/>
-      <w:r>
-        <w:rPr>
-          <w:rFonts w:ascii="Times New Roman" w:hAnsi="Times New Roman" w:cs="Times New Roman"/>
-          <w:sz w:val="28"/>
-          <w:szCs w:val="28"/>
-        </w:rPr>
-        <w:t xml:space="preserve"> out the IP and PORT of HOST A</w:t>
-      </w:r>
+          <w:color w:val="auto"/>
+          <w:sz w:val="28"/>
+          <w:szCs w:val="28"/>
+        </w:rPr>
+      </w:pPr>
+      <w:r>
+        <w:rPr>
+          <w:rFonts w:ascii="Times New Roman" w:hAnsi="Times New Roman" w:cs="Times New Roman"/>
+          <w:color w:val="auto"/>
+          <w:sz w:val="28"/>
+          <w:szCs w:val="28"/>
+        </w:rPr>
+        <w:t>What source IP address and port does Host A see the packet coming from? Is this the same as your laptop’s local IP address?</w:t>
+      </w:r>
+    </w:p>
+    <w:p>
+      <w:pPr>
+        <w:pStyle w:val="Default"/>
+        <w:ind w:left="1080"/>
+        <w:rPr>
+          <w:rFonts w:ascii="Times New Roman" w:hAnsi="Times New Roman" w:cs="Times New Roman"/>
+          <w:color w:val="auto"/>
+          <w:sz w:val="28"/>
+          <w:szCs w:val="28"/>
+        </w:rPr>
+      </w:pPr>
+    </w:p>
+    <w:p>
+      <w:pPr>
+        <w:pStyle w:val="Default"/>
+        <w:ind w:left="1080"/>
+        <w:rPr>
+          <w:rFonts w:ascii="Times New Roman" w:hAnsi="Times New Roman" w:cs="Times New Roman"/>
+          <w:color w:val="auto"/>
+          <w:sz w:val="28"/>
+          <w:szCs w:val="28"/>
+        </w:rPr>
+      </w:pPr>
+      <w:r>
+        <w:rPr>
+          <w:rFonts w:ascii="Times New Roman" w:hAnsi="Times New Roman" w:cs="Times New Roman"/>
+          <w:color w:val="auto"/>
+          <w:sz w:val="28"/>
+          <w:szCs w:val="28"/>
+        </w:rPr>
+        <w:t>HOST A can see IP 129.59.122.10, and port number is 12860. This is not same as my laptop IP.</w:t>
+      </w:r>
+    </w:p>
+    <w:p>
+      <w:pPr>
+        <w:pStyle w:val="Default"/>
+        <w:ind w:left="1080"/>
+        <w:rPr>
+          <w:rFonts w:ascii="Times New Roman" w:hAnsi="Times New Roman" w:cs="Times New Roman"/>
+          <w:color w:val="auto"/>
+          <w:sz w:val="28"/>
+          <w:szCs w:val="28"/>
+        </w:rPr>
+      </w:pPr>
+    </w:p>
+    <w:p>
+      <w:pPr>
+        <w:pStyle w:val="Default"/>
+        <w:numPr>
+          <w:ilvl w:val="0"/>
+          <w:numId w:val="8"/>
+        </w:numPr>
+        <w:rPr>
+          <w:rFonts w:ascii="Times New Roman" w:hAnsi="Times New Roman" w:cs="Times New Roman"/>
+          <w:color w:val="auto"/>
+          <w:sz w:val="28"/>
+          <w:szCs w:val="28"/>
+        </w:rPr>
+      </w:pPr>
+      <w:r>
+        <w:rPr>
+          <w:rFonts w:ascii="Times New Roman" w:hAnsi="Times New Roman" w:cs="Times New Roman"/>
+          <w:color w:val="auto"/>
+          <w:sz w:val="28"/>
+          <w:szCs w:val="28"/>
+        </w:rPr>
+        <w:t>What is the public IP address of the NAT gateway for your laptop?</w:t>
+      </w:r>
+    </w:p>
+    <w:p>
+      <w:pPr>
+        <w:pStyle w:val="Default"/>
+        <w:ind w:left="1080"/>
+        <w:rPr>
+          <w:rFonts w:ascii="Times New Roman" w:hAnsi="Times New Roman" w:cs="Times New Roman"/>
+          <w:color w:val="auto"/>
+          <w:sz w:val="28"/>
+          <w:szCs w:val="28"/>
+        </w:rPr>
+      </w:pPr>
+    </w:p>
+    <w:p>
+      <w:pPr>
+        <w:pStyle w:val="Default"/>
+        <w:ind w:left="1080"/>
+        <w:rPr>
+          <w:rFonts w:ascii="Times New Roman" w:hAnsi="Times New Roman" w:cs="Times New Roman"/>
+          <w:color w:val="auto"/>
+          <w:sz w:val="28"/>
+          <w:szCs w:val="28"/>
+        </w:rPr>
+      </w:pPr>
+      <w:r>
+        <w:rPr>
+          <w:rFonts w:ascii="Times New Roman" w:hAnsi="Times New Roman" w:cs="Times New Roman"/>
+          <w:color w:val="auto"/>
+          <w:sz w:val="28"/>
+          <w:szCs w:val="28"/>
+        </w:rPr>
+        <w:t>My laptop public IP address is 129.59.122.10, what we saw above.</w:t>
+      </w:r>
+    </w:p>
+    <w:p>
+      <w:pPr>
+        <w:pStyle w:val="Default"/>
+        <w:ind w:left="1080"/>
+        <w:rPr>
+          <w:rFonts w:ascii="Times New Roman" w:hAnsi="Times New Roman" w:cs="Times New Roman"/>
+          <w:color w:val="auto"/>
+          <w:sz w:val="28"/>
+          <w:szCs w:val="28"/>
+        </w:rPr>
+      </w:pPr>
     </w:p>
     <w:p>
       <w:pPr>
         <w:pStyle w:val="ListParagraph"/>
-        <w:ind w:left="640"/>
+        <w:rPr>
+          <w:rFonts w:ascii="Times New Roman" w:hAnsi="Times New Roman" w:cs="Times New Roman"/>
+          <w:sz w:val="28"/>
+          <w:szCs w:val="28"/>
+        </w:rPr>
+      </w:pPr>
+    </w:p>
+    <w:p>
+      <w:pPr>
+        <w:rPr>
+          <w:rFonts w:ascii="Times New Roman" w:hAnsi="Times New Roman" w:cs="Times New Roman"/>
+          <w:sz w:val="28"/>
+          <w:szCs w:val="28"/>
+        </w:rPr>
+      </w:pPr>
+      <w:r>
+        <w:rPr>
+          <w:rFonts w:ascii="Times New Roman" w:hAnsi="Times New Roman" w:cs="Times New Roman"/>
+          <w:sz w:val="28"/>
+          <w:szCs w:val="28"/>
+        </w:rPr>
+        <w:t>TASK #5</w:t>
+      </w:r>
+    </w:p>
+    <w:p>
+      <w:pPr>
+        <w:rPr>
+          <w:rFonts w:ascii="Times New Roman" w:hAnsi="Times New Roman" w:cs="Times New Roman"/>
+          <w:sz w:val="28"/>
+          <w:szCs w:val="28"/>
+        </w:rPr>
+      </w:pPr>
+      <w:r>
+        <w:rPr>
+          <w:rFonts w:ascii="Times New Roman" w:hAnsi="Times New Roman" w:cs="Times New Roman"/>
+          <w:sz w:val="28"/>
+          <w:szCs w:val="28"/>
+        </w:rPr>
+        <w:t>Output:</w:t>
+      </w:r>
+    </w:p>
+    <w:p>
+      <w:pPr>
         <w:rPr>
           <w:rFonts w:ascii="Times New Roman" w:hAnsi="Times New Roman" w:cs="Times New Roman"/>
           <w:sz w:val="28"/>
@@ -459,11 +646,12 @@
         <w:rPr>
           <w:noProof/>
         </w:rPr>
+        <w:lastRenderedPageBreak/>
         <w:drawing>
-          <wp:inline distT="0" distB="0" distL="0" distR="0" wp14:anchorId="5619A2E2" wp14:editId="40440F85">
-            <wp:extent cx="5943600" cy="1599565"/>
-            <wp:effectExtent l="0" t="0" r="0" b="635"/>
-            <wp:docPr id="4" name="Picture 4"/>
+          <wp:inline distT="0" distB="0" distL="0" distR="0" wp14:anchorId="05489537" wp14:editId="499E1F93">
+            <wp:extent cx="5943600" cy="601345"/>
+            <wp:effectExtent l="0" t="0" r="0" b="8255"/>
+            <wp:docPr id="7" name="Picture 7"/>
             <wp:cNvGraphicFramePr>
               <a:graphicFrameLocks xmlns:a="http://schemas.openxmlformats.org/drawingml/2006/main" noChangeAspect="1"/>
             </wp:cNvGraphicFramePr>
@@ -483,7 +671,7 @@
                   <pic:spPr>
                     <a:xfrm>
                       <a:off x="0" y="0"/>
-                      <a:ext cx="5943600" cy="1599565"/>
+                      <a:ext cx="5943600" cy="601345"/>
                     </a:xfrm>
                     <a:prstGeom prst="rect">
                       <a:avLst/>
@@ -498,170 +686,229 @@
     </w:p>
     <w:p>
       <w:pPr>
-        <w:pStyle w:val="ListParagraph"/>
-        <w:ind w:left="640"/>
-        <w:rPr>
-          <w:rFonts w:ascii="Times New Roman" w:hAnsi="Times New Roman" w:cs="Times New Roman"/>
-          <w:sz w:val="28"/>
-          <w:szCs w:val="28"/>
-        </w:rPr>
-      </w:pPr>
-    </w:p>
-    <w:p/>
-    <w:p>
-      <w:pPr>
-        <w:rPr>
-          <w:rFonts w:ascii="Times New Roman" w:hAnsi="Times New Roman" w:cs="Times New Roman"/>
-          <w:sz w:val="28"/>
-          <w:szCs w:val="28"/>
-        </w:rPr>
-      </w:pPr>
-      <w:r>
-        <w:rPr>
-          <w:rFonts w:ascii="Times New Roman" w:hAnsi="Times New Roman" w:cs="Times New Roman"/>
-          <w:sz w:val="28"/>
-          <w:szCs w:val="28"/>
-        </w:rPr>
-        <w:t>Task #4</w:t>
-      </w:r>
-    </w:p>
-    <w:p>
-      <w:pPr>
-        <w:pStyle w:val="ListParagraph"/>
+        <w:pStyle w:val="Default"/>
+        <w:ind w:left="1080"/>
+        <w:rPr>
+          <w:rFonts w:ascii="Times New Roman" w:hAnsi="Times New Roman" w:cs="Times New Roman"/>
+          <w:color w:val="auto"/>
+          <w:sz w:val="28"/>
+          <w:szCs w:val="28"/>
+        </w:rPr>
+      </w:pPr>
+    </w:p>
+    <w:p>
+      <w:pPr>
+        <w:pStyle w:val="Default"/>
         <w:numPr>
           <w:ilvl w:val="0"/>
-          <w:numId w:val="4"/>
+          <w:numId w:val="10"/>
         </w:numPr>
         <w:rPr>
           <w:rFonts w:ascii="Times New Roman" w:hAnsi="Times New Roman" w:cs="Times New Roman"/>
-          <w:sz w:val="28"/>
-          <w:szCs w:val="28"/>
-        </w:rPr>
-      </w:pPr>
-      <w:r>
-        <w:rPr>
-          <w:rFonts w:ascii="Times New Roman" w:hAnsi="Times New Roman" w:cs="Times New Roman"/>
-          <w:sz w:val="28"/>
-          <w:szCs w:val="28"/>
-        </w:rPr>
-        <w:t>The source IP address is 129.59.122.10, but port is changing each time.</w:t>
-      </w:r>
-    </w:p>
-    <w:p>
-      <w:pPr>
-        <w:pStyle w:val="ListParagraph"/>
-        <w:rPr>
-          <w:rFonts w:ascii="Times New Roman" w:hAnsi="Times New Roman" w:cs="Times New Roman"/>
-          <w:sz w:val="28"/>
-          <w:szCs w:val="28"/>
-        </w:rPr>
-      </w:pPr>
-      <w:r>
-        <w:rPr>
-          <w:rFonts w:ascii="Times New Roman" w:hAnsi="Times New Roman" w:cs="Times New Roman"/>
-          <w:sz w:val="28"/>
-          <w:szCs w:val="28"/>
-        </w:rPr>
-        <w:t>It is same as my laptop’s local IP address.</w:t>
-      </w:r>
-    </w:p>
-    <w:p>
-      <w:pPr>
-        <w:pStyle w:val="ListParagraph"/>
+          <w:color w:val="auto"/>
+          <w:sz w:val="28"/>
+          <w:szCs w:val="28"/>
+        </w:rPr>
+      </w:pPr>
+      <w:r>
+        <w:rPr>
+          <w:rFonts w:ascii="Times New Roman" w:hAnsi="Times New Roman" w:cs="Times New Roman"/>
+          <w:color w:val="auto"/>
+          <w:sz w:val="28"/>
+          <w:szCs w:val="28"/>
+        </w:rPr>
+        <w:t xml:space="preserve">What source IP address and port does Host A see the packet coming from? </w:t>
+      </w:r>
+    </w:p>
+    <w:p>
+      <w:pPr>
+        <w:pStyle w:val="Default"/>
+        <w:rPr>
+          <w:rFonts w:ascii="Times New Roman" w:hAnsi="Times New Roman" w:cs="Times New Roman"/>
+          <w:color w:val="auto"/>
+          <w:sz w:val="28"/>
+          <w:szCs w:val="28"/>
+        </w:rPr>
+      </w:pPr>
+    </w:p>
+    <w:p>
+      <w:pPr>
+        <w:pStyle w:val="Default"/>
+        <w:ind w:left="1440"/>
+        <w:rPr>
+          <w:rFonts w:ascii="Times New Roman" w:hAnsi="Times New Roman" w:cs="Times New Roman"/>
+          <w:color w:val="auto"/>
+          <w:sz w:val="28"/>
+          <w:szCs w:val="28"/>
+        </w:rPr>
+      </w:pPr>
+      <w:r>
+        <w:rPr>
+          <w:rFonts w:ascii="Times New Roman" w:hAnsi="Times New Roman" w:cs="Times New Roman"/>
+          <w:color w:val="auto"/>
+          <w:sz w:val="28"/>
+          <w:szCs w:val="28"/>
+        </w:rPr>
+        <w:t>HOST A can see the IP 172.31.38.47, and port number 42591.</w:t>
+      </w:r>
+    </w:p>
+    <w:p>
+      <w:pPr>
+        <w:pStyle w:val="Default"/>
+        <w:ind w:left="1440"/>
+        <w:rPr>
+          <w:rFonts w:ascii="Times New Roman" w:hAnsi="Times New Roman" w:cs="Times New Roman"/>
+          <w:color w:val="auto"/>
+          <w:sz w:val="28"/>
+          <w:szCs w:val="28"/>
+        </w:rPr>
+      </w:pPr>
+    </w:p>
+    <w:p>
+      <w:pPr>
+        <w:pStyle w:val="Default"/>
         <w:numPr>
           <w:ilvl w:val="0"/>
-          <w:numId w:val="4"/>
+          <w:numId w:val="10"/>
         </w:numPr>
         <w:rPr>
           <w:rFonts w:ascii="Times New Roman" w:hAnsi="Times New Roman" w:cs="Times New Roman"/>
-          <w:sz w:val="28"/>
-          <w:szCs w:val="28"/>
-        </w:rPr>
-      </w:pPr>
-      <w:r>
-        <w:rPr>
-          <w:rFonts w:ascii="Times New Roman" w:hAnsi="Times New Roman" w:cs="Times New Roman"/>
-          <w:sz w:val="28"/>
-          <w:szCs w:val="28"/>
-        </w:rPr>
-        <w:lastRenderedPageBreak/>
-        <w:t>Public IP address of NAT gateway of my laptop is 129.59.122.10.</w:t>
-      </w:r>
-    </w:p>
-    <w:p>
-      <w:pPr>
-        <w:pStyle w:val="ListParagraph"/>
-        <w:rPr>
-          <w:rFonts w:ascii="Times New Roman" w:hAnsi="Times New Roman" w:cs="Times New Roman"/>
-          <w:sz w:val="28"/>
-          <w:szCs w:val="28"/>
-        </w:rPr>
-      </w:pPr>
-    </w:p>
-    <w:p>
-      <w:pPr>
-        <w:pStyle w:val="ListParagraph"/>
-        <w:rPr>
-          <w:rFonts w:ascii="Times New Roman" w:hAnsi="Times New Roman" w:cs="Times New Roman"/>
-          <w:sz w:val="28"/>
-          <w:szCs w:val="28"/>
-        </w:rPr>
-      </w:pPr>
-    </w:p>
-    <w:p>
-      <w:pPr>
-        <w:pStyle w:val="ListParagraph"/>
-        <w:ind w:left="0"/>
-        <w:rPr>
-          <w:rFonts w:ascii="Times New Roman" w:hAnsi="Times New Roman" w:cs="Times New Roman"/>
-          <w:sz w:val="28"/>
-          <w:szCs w:val="28"/>
-        </w:rPr>
-      </w:pPr>
-      <w:r>
-        <w:rPr>
-          <w:rFonts w:ascii="Times New Roman" w:hAnsi="Times New Roman" w:cs="Times New Roman"/>
-          <w:sz w:val="28"/>
-          <w:szCs w:val="28"/>
-        </w:rPr>
-        <w:t>TASK #5</w:t>
-      </w:r>
-    </w:p>
-    <w:p>
-      <w:pPr>
-        <w:pStyle w:val="ListParagraph"/>
-        <w:numPr>
-          <w:ilvl w:val="0"/>
-          <w:numId w:val="5"/>
-        </w:numPr>
-        <w:rPr>
-          <w:rFonts w:ascii="Times New Roman" w:hAnsi="Times New Roman" w:cs="Times New Roman"/>
-          <w:sz w:val="28"/>
-          <w:szCs w:val="28"/>
-        </w:rPr>
-      </w:pPr>
-      <w:r>
-        <w:rPr>
-          <w:rFonts w:ascii="Times New Roman" w:hAnsi="Times New Roman" w:cs="Times New Roman"/>
-          <w:sz w:val="28"/>
-          <w:szCs w:val="28"/>
-        </w:rPr>
-        <w:t>After running Server on HOST A, and Client on HOST B</w:t>
-      </w:r>
-      <w:r>
-        <w:rPr>
-          <w:rFonts w:ascii="Times New Roman" w:hAnsi="Times New Roman" w:cs="Times New Roman" w:hint="eastAsia"/>
-          <w:sz w:val="28"/>
-          <w:szCs w:val="28"/>
-        </w:rPr>
-        <w:t>, we can see command like below:</w:t>
-      </w:r>
-    </w:p>
-    <w:p>
-      <w:pPr>
-        <w:pStyle w:val="ListParagraph"/>
-        <w:rPr>
-          <w:rFonts w:ascii="Times New Roman" w:hAnsi="Times New Roman" w:cs="Times New Roman"/>
+          <w:color w:val="auto"/>
+          <w:sz w:val="28"/>
+          <w:szCs w:val="28"/>
+        </w:rPr>
+      </w:pPr>
+      <w:r>
+        <w:rPr>
+          <w:rFonts w:ascii="Times New Roman" w:hAnsi="Times New Roman" w:cs="Times New Roman"/>
+          <w:color w:val="auto"/>
+          <w:sz w:val="28"/>
+          <w:szCs w:val="28"/>
+        </w:rPr>
+        <w:t>What is the public IP address of the NAT gateway for Host B?</w:t>
+      </w:r>
+    </w:p>
+    <w:p>
+      <w:pPr>
+        <w:pStyle w:val="Default"/>
+        <w:ind w:left="1440"/>
+        <w:rPr>
+          <w:rFonts w:ascii="Times New Roman" w:hAnsi="Times New Roman" w:cs="Times New Roman"/>
+          <w:color w:val="auto"/>
+          <w:sz w:val="28"/>
+          <w:szCs w:val="28"/>
+        </w:rPr>
+      </w:pPr>
+    </w:p>
+    <w:p>
+      <w:pPr>
+        <w:pStyle w:val="Default"/>
+        <w:ind w:left="1440"/>
+        <w:rPr>
+          <w:rFonts w:ascii="Times New Roman" w:hAnsi="Times New Roman" w:cs="Times New Roman"/>
+          <w:color w:val="auto"/>
+          <w:sz w:val="28"/>
+          <w:szCs w:val="28"/>
+        </w:rPr>
+      </w:pPr>
+      <w:r>
+        <w:rPr>
+          <w:rFonts w:ascii="Times New Roman" w:hAnsi="Times New Roman" w:cs="Times New Roman"/>
+          <w:color w:val="auto"/>
+          <w:sz w:val="28"/>
+          <w:szCs w:val="28"/>
+        </w:rPr>
+        <w:t xml:space="preserve">HOST B’s public IP is </w:t>
+      </w:r>
+      <w:r>
+        <w:rPr>
+          <w:rFonts w:ascii="Times New Roman" w:hAnsi="Times New Roman" w:cs="Times New Roman"/>
+          <w:color w:val="auto"/>
+          <w:sz w:val="28"/>
+          <w:szCs w:val="28"/>
+        </w:rPr>
+        <w:t>54.186.216.253</w:t>
+      </w:r>
+      <w:r>
+        <w:rPr>
+          <w:rFonts w:ascii="Times New Roman" w:hAnsi="Times New Roman" w:cs="Times New Roman"/>
+          <w:color w:val="auto"/>
+          <w:sz w:val="28"/>
+          <w:szCs w:val="28"/>
+        </w:rPr>
+        <w:t>.</w:t>
+      </w:r>
+    </w:p>
+    <w:p>
+      <w:pPr>
+        <w:pStyle w:val="Default"/>
+        <w:ind w:left="1440"/>
+        <w:rPr>
+          <w:rFonts w:ascii="Times New Roman" w:hAnsi="Times New Roman" w:cs="Times New Roman"/>
+          <w:color w:val="auto"/>
+          <w:sz w:val="28"/>
+          <w:szCs w:val="28"/>
+        </w:rPr>
+      </w:pPr>
+    </w:p>
+    <w:p>
+      <w:pPr>
+        <w:pStyle w:val="Default"/>
+        <w:ind w:left="1080"/>
+        <w:rPr>
+          <w:rFonts w:ascii="Times New Roman" w:hAnsi="Times New Roman" w:cs="Times New Roman"/>
+          <w:color w:val="auto"/>
+          <w:sz w:val="28"/>
+          <w:szCs w:val="28"/>
+        </w:rPr>
+      </w:pPr>
+    </w:p>
+    <w:p>
+      <w:pPr>
+        <w:pStyle w:val="Default"/>
+        <w:rPr>
+          <w:rFonts w:ascii="Times New Roman" w:hAnsi="Times New Roman" w:cs="Times New Roman"/>
+          <w:color w:val="auto"/>
+          <w:sz w:val="28"/>
+          <w:szCs w:val="28"/>
+        </w:rPr>
+      </w:pPr>
+      <w:r>
+        <w:rPr>
+          <w:rFonts w:ascii="Times New Roman" w:hAnsi="Times New Roman" w:cs="Times New Roman"/>
+          <w:color w:val="auto"/>
+          <w:sz w:val="28"/>
+          <w:szCs w:val="28"/>
+        </w:rPr>
+        <w:t>TASK #8</w:t>
+      </w:r>
+    </w:p>
+    <w:p>
+      <w:pPr>
+        <w:pStyle w:val="Default"/>
+        <w:rPr>
+          <w:rFonts w:ascii="Times New Roman" w:hAnsi="Times New Roman" w:cs="Times New Roman"/>
+          <w:color w:val="auto"/>
+          <w:sz w:val="28"/>
+          <w:szCs w:val="28"/>
+        </w:rPr>
+      </w:pPr>
+      <w:r>
+        <w:rPr>
+          <w:rFonts w:ascii="Times New Roman" w:hAnsi="Times New Roman" w:cs="Times New Roman"/>
+          <w:color w:val="auto"/>
+          <w:sz w:val="28"/>
+          <w:szCs w:val="28"/>
+        </w:rPr>
+        <w:t>Output on HOST A:</w:t>
+      </w:r>
+    </w:p>
+    <w:p>
+      <w:pPr>
+        <w:pStyle w:val="Default"/>
+        <w:rPr>
+          <w:rFonts w:ascii="Times New Roman" w:hAnsi="Times New Roman" w:cs="Times New Roman"/>
+          <w:color w:val="auto"/>
           <w:sz w:val="28"/>
           <w:szCs w:val="28"/>
         </w:rPr>
@@ -671,10 +918,10 @@
           <w:noProof/>
         </w:rPr>
         <w:drawing>
-          <wp:inline distT="0" distB="0" distL="0" distR="0" wp14:anchorId="5B151E1D" wp14:editId="14E177FC">
-            <wp:extent cx="5943600" cy="1023620"/>
-            <wp:effectExtent l="0" t="0" r="0" b="5080"/>
-            <wp:docPr id="5" name="Picture 5"/>
+          <wp:inline distT="0" distB="0" distL="0" distR="0" wp14:anchorId="1C8ECE5C" wp14:editId="759683F9">
+            <wp:extent cx="5943600" cy="800100"/>
+            <wp:effectExtent l="0" t="0" r="0" b="0"/>
+            <wp:docPr id="11" name="Picture 11"/>
             <wp:cNvGraphicFramePr>
               <a:graphicFrameLocks xmlns:a="http://schemas.openxmlformats.org/drawingml/2006/main" noChangeAspect="1"/>
             </wp:cNvGraphicFramePr>
@@ -694,7 +941,7 @@
                   <pic:spPr>
                     <a:xfrm>
                       <a:off x="0" y="0"/>
-                      <a:ext cx="5943600" cy="1023620"/>
+                      <a:ext cx="5943600" cy="800100"/>
                     </a:xfrm>
                     <a:prstGeom prst="rect">
                       <a:avLst/>
@@ -709,155 +956,642 @@
     </w:p>
     <w:p>
       <w:pPr>
-        <w:pStyle w:val="ListParagraph"/>
-        <w:rPr>
-          <w:rFonts w:ascii="Times New Roman" w:hAnsi="Times New Roman" w:cs="Times New Roman"/>
-          <w:sz w:val="28"/>
-          <w:szCs w:val="28"/>
-        </w:rPr>
-      </w:pPr>
-      <w:r>
-        <w:rPr>
-          <w:rFonts w:ascii="Times New Roman" w:hAnsi="Times New Roman" w:cs="Times New Roman"/>
-          <w:sz w:val="28"/>
-          <w:szCs w:val="28"/>
-        </w:rPr>
-        <w:t xml:space="preserve">The source IP </w:t>
-      </w:r>
-      <w:proofErr w:type="spellStart"/>
-      <w:r>
-        <w:rPr>
-          <w:rFonts w:ascii="Times New Roman" w:hAnsi="Times New Roman" w:cs="Times New Roman"/>
-          <w:sz w:val="28"/>
-          <w:szCs w:val="28"/>
-        </w:rPr>
-        <w:t>addr</w:t>
-      </w:r>
-      <w:proofErr w:type="spellEnd"/>
-      <w:r>
-        <w:rPr>
-          <w:rFonts w:ascii="Times New Roman" w:hAnsi="Times New Roman" w:cs="Times New Roman"/>
-          <w:sz w:val="28"/>
-          <w:szCs w:val="28"/>
-        </w:rPr>
-        <w:t xml:space="preserve"> and port HOST A saw is </w:t>
-      </w:r>
-      <w:r>
-        <w:rPr>
-          <w:rFonts w:ascii="Times New Roman" w:hAnsi="Times New Roman" w:cs="Times New Roman"/>
-          <w:sz w:val="28"/>
-          <w:szCs w:val="28"/>
-        </w:rPr>
-        <w:t xml:space="preserve">172.31.38.47, 57249 </w:t>
-      </w:r>
-      <w:proofErr w:type="spellStart"/>
-      <w:r>
-        <w:rPr>
-          <w:rFonts w:ascii="Times New Roman" w:hAnsi="Times New Roman" w:cs="Times New Roman"/>
-          <w:sz w:val="28"/>
-          <w:szCs w:val="28"/>
-        </w:rPr>
-        <w:t>seperately</w:t>
-      </w:r>
-      <w:proofErr w:type="spellEnd"/>
-      <w:r>
-        <w:rPr>
-          <w:rFonts w:ascii="Times New Roman" w:hAnsi="Times New Roman" w:cs="Times New Roman"/>
-          <w:sz w:val="28"/>
-          <w:szCs w:val="28"/>
-        </w:rPr>
-        <w:t>.</w:t>
-      </w:r>
-    </w:p>
-    <w:p>
-      <w:pPr>
-        <w:pStyle w:val="ListParagraph"/>
+        <w:pStyle w:val="Default"/>
+        <w:rPr>
+          <w:rFonts w:ascii="Times New Roman" w:hAnsi="Times New Roman" w:cs="Times New Roman"/>
+          <w:color w:val="auto"/>
+          <w:sz w:val="28"/>
+          <w:szCs w:val="28"/>
+        </w:rPr>
+      </w:pPr>
+      <w:r>
+        <w:rPr>
+          <w:rFonts w:ascii="Times New Roman" w:hAnsi="Times New Roman" w:cs="Times New Roman"/>
+          <w:color w:val="auto"/>
+          <w:sz w:val="28"/>
+          <w:szCs w:val="28"/>
+        </w:rPr>
+        <w:t>Output on my laptop:</w:t>
+      </w:r>
+    </w:p>
+    <w:p>
+      <w:pPr>
+        <w:pStyle w:val="Default"/>
+        <w:rPr>
+          <w:rFonts w:ascii="Times New Roman" w:hAnsi="Times New Roman" w:cs="Times New Roman"/>
+          <w:color w:val="auto"/>
+          <w:sz w:val="28"/>
+          <w:szCs w:val="28"/>
+        </w:rPr>
+      </w:pPr>
+      <w:r>
+        <w:rPr>
+          <w:noProof/>
+        </w:rPr>
+        <w:drawing>
+          <wp:inline distT="0" distB="0" distL="0" distR="0" wp14:anchorId="3EF14328" wp14:editId="0C3322A7">
+            <wp:extent cx="5943600" cy="1437005"/>
+            <wp:effectExtent l="0" t="0" r="0" b="0"/>
+            <wp:docPr id="10" name="Picture 10"/>
+            <wp:cNvGraphicFramePr>
+              <a:graphicFrameLocks xmlns:a="http://schemas.openxmlformats.org/drawingml/2006/main" noChangeAspect="1"/>
+            </wp:cNvGraphicFramePr>
+            <a:graphic xmlns:a="http://schemas.openxmlformats.org/drawingml/2006/main">
+              <a:graphicData uri="http://schemas.openxmlformats.org/drawingml/2006/picture">
+                <pic:pic xmlns:pic="http://schemas.openxmlformats.org/drawingml/2006/picture">
+                  <pic:nvPicPr>
+                    <pic:cNvPr id="1" name=""/>
+                    <pic:cNvPicPr/>
+                  </pic:nvPicPr>
+                  <pic:blipFill>
+                    <a:blip r:embed="rId9"/>
+                    <a:stretch>
+                      <a:fillRect/>
+                    </a:stretch>
+                  </pic:blipFill>
+                  <pic:spPr>
+                    <a:xfrm>
+                      <a:off x="0" y="0"/>
+                      <a:ext cx="5943600" cy="1437005"/>
+                    </a:xfrm>
+                    <a:prstGeom prst="rect">
+                      <a:avLst/>
+                    </a:prstGeom>
+                  </pic:spPr>
+                </pic:pic>
+              </a:graphicData>
+            </a:graphic>
+          </wp:inline>
+        </w:drawing>
+      </w:r>
+    </w:p>
+    <w:p>
+      <w:pPr>
+        <w:pStyle w:val="Default"/>
+      </w:pPr>
+    </w:p>
+    <w:p>
+      <w:pPr>
+        <w:pStyle w:val="Default"/>
         <w:numPr>
           <w:ilvl w:val="0"/>
-          <w:numId w:val="5"/>
+          <w:numId w:val="12"/>
         </w:numPr>
         <w:rPr>
           <w:rFonts w:ascii="Times New Roman" w:hAnsi="Times New Roman" w:cs="Times New Roman"/>
-          <w:sz w:val="28"/>
-          <w:szCs w:val="28"/>
-        </w:rPr>
-      </w:pPr>
-      <w:r>
-        <w:rPr>
-          <w:rFonts w:ascii="Times New Roman" w:hAnsi="Times New Roman" w:cs="Times New Roman"/>
-          <w:sz w:val="28"/>
-          <w:szCs w:val="28"/>
-        </w:rPr>
-        <w:t xml:space="preserve">Public IP </w:t>
+          <w:color w:val="auto"/>
+          <w:sz w:val="28"/>
+          <w:szCs w:val="28"/>
+        </w:rPr>
+      </w:pPr>
+      <w:r>
+        <w:rPr>
+          <w:rFonts w:ascii="Times New Roman" w:hAnsi="Times New Roman" w:cs="Times New Roman"/>
+          <w:color w:val="auto"/>
+          <w:sz w:val="28"/>
+          <w:szCs w:val="28"/>
+        </w:rPr>
+        <w:t xml:space="preserve"> </w:t>
+      </w:r>
+      <w:r>
+        <w:rPr>
+          <w:rFonts w:ascii="Times New Roman" w:hAnsi="Times New Roman" w:cs="Times New Roman"/>
+          <w:color w:val="auto"/>
+          <w:sz w:val="28"/>
+          <w:szCs w:val="28"/>
+        </w:rPr>
+        <w:t xml:space="preserve">To what IP address and port did the </w:t>
       </w:r>
       <w:proofErr w:type="spellStart"/>
       <w:r>
         <w:rPr>
           <w:rFonts w:ascii="Times New Roman" w:hAnsi="Times New Roman" w:cs="Times New Roman"/>
-          <w:sz w:val="28"/>
-          <w:szCs w:val="28"/>
-        </w:rPr>
-        <w:t>addr</w:t>
+          <w:color w:val="auto"/>
+          <w:sz w:val="28"/>
+          <w:szCs w:val="28"/>
+        </w:rPr>
+        <w:t>EchoServer</w:t>
       </w:r>
       <w:proofErr w:type="spellEnd"/>
       <w:r>
         <w:rPr>
           <w:rFonts w:ascii="Times New Roman" w:hAnsi="Times New Roman" w:cs="Times New Roman"/>
-          <w:sz w:val="28"/>
-          <w:szCs w:val="28"/>
-        </w:rPr>
-        <w:t xml:space="preserve"> of NAT gateway of HOST B is </w:t>
-      </w:r>
-      <w:r>
-        <w:rPr>
-          <w:rFonts w:ascii="Times New Roman" w:hAnsi="Times New Roman" w:cs="Times New Roman"/>
-          <w:sz w:val="28"/>
-          <w:szCs w:val="28"/>
-        </w:rPr>
-        <w:t>5</w:t>
-      </w:r>
-      <w:bookmarkStart w:id="0" w:name="_GoBack"/>
-      <w:bookmarkEnd w:id="0"/>
-      <w:r>
-        <w:rPr>
-          <w:rFonts w:ascii="Times New Roman" w:hAnsi="Times New Roman" w:cs="Times New Roman"/>
-          <w:sz w:val="28"/>
-          <w:szCs w:val="28"/>
-        </w:rPr>
-        <w:t>4.186.216.253</w:t>
-      </w:r>
-    </w:p>
-    <w:p/>
-    <w:p>
-      <w:pPr>
-        <w:rPr>
-          <w:rFonts w:ascii="Times New Roman" w:hAnsi="Times New Roman" w:cs="Times New Roman"/>
-          <w:sz w:val="28"/>
-          <w:szCs w:val="28"/>
-        </w:rPr>
-      </w:pPr>
-      <w:r>
-        <w:rPr>
-          <w:rFonts w:ascii="Times New Roman" w:hAnsi="Times New Roman" w:cs="Times New Roman"/>
-          <w:sz w:val="28"/>
-          <w:szCs w:val="28"/>
-        </w:rPr>
-        <w:t>TASK #6</w:t>
-      </w:r>
-    </w:p>
-    <w:p>
-      <w:pPr>
-        <w:pStyle w:val="ListParagraph"/>
+          <w:color w:val="auto"/>
+          <w:sz w:val="28"/>
+          <w:szCs w:val="28"/>
+        </w:rPr>
+        <w:t xml:space="preserve"> </w:t>
+      </w:r>
+      <w:r>
+        <w:rPr>
+          <w:rFonts w:ascii="Times New Roman" w:hAnsi="Times New Roman" w:cs="Times New Roman"/>
+          <w:color w:val="auto"/>
+          <w:sz w:val="28"/>
+          <w:szCs w:val="28"/>
+        </w:rPr>
+        <w:t>send the response?</w:t>
+      </w:r>
+    </w:p>
+    <w:p>
+      <w:pPr>
+        <w:pStyle w:val="Default"/>
+        <w:ind w:left="430"/>
+        <w:rPr>
+          <w:rFonts w:ascii="Times New Roman" w:hAnsi="Times New Roman" w:cs="Times New Roman"/>
+          <w:color w:val="auto"/>
+          <w:sz w:val="28"/>
+          <w:szCs w:val="28"/>
+        </w:rPr>
+      </w:pPr>
+    </w:p>
+    <w:p>
+      <w:pPr>
+        <w:pStyle w:val="Default"/>
+        <w:ind w:left="430"/>
+        <w:rPr>
+          <w:rFonts w:ascii="Times New Roman" w:hAnsi="Times New Roman" w:cs="Times New Roman"/>
+          <w:color w:val="auto"/>
+          <w:sz w:val="28"/>
+          <w:szCs w:val="28"/>
+        </w:rPr>
+      </w:pPr>
+      <w:r>
+        <w:rPr>
+          <w:rFonts w:ascii="Times New Roman" w:hAnsi="Times New Roman" w:cs="Times New Roman"/>
+          <w:color w:val="auto"/>
+          <w:sz w:val="28"/>
+          <w:szCs w:val="28"/>
+        </w:rPr>
+        <w:t xml:space="preserve">As we can see, </w:t>
+      </w:r>
+      <w:proofErr w:type="spellStart"/>
+      <w:r>
+        <w:rPr>
+          <w:rFonts w:ascii="Times New Roman" w:hAnsi="Times New Roman" w:cs="Times New Roman"/>
+          <w:color w:val="auto"/>
+          <w:sz w:val="28"/>
+          <w:szCs w:val="28"/>
+        </w:rPr>
+        <w:t>EchoServer</w:t>
+      </w:r>
+      <w:proofErr w:type="spellEnd"/>
+      <w:r>
+        <w:rPr>
+          <w:rFonts w:ascii="Times New Roman" w:hAnsi="Times New Roman" w:cs="Times New Roman"/>
+          <w:color w:val="auto"/>
+          <w:sz w:val="28"/>
+          <w:szCs w:val="28"/>
+        </w:rPr>
+        <w:t xml:space="preserve"> send packet to IP 129.59.122.10, port 14822.</w:t>
+      </w:r>
+    </w:p>
+    <w:p>
+      <w:pPr>
+        <w:pStyle w:val="Default"/>
+        <w:ind w:left="430"/>
+        <w:rPr>
+          <w:rFonts w:ascii="Times New Roman" w:hAnsi="Times New Roman" w:cs="Times New Roman"/>
+          <w:color w:val="auto"/>
+          <w:sz w:val="28"/>
+          <w:szCs w:val="28"/>
+        </w:rPr>
+      </w:pPr>
+    </w:p>
+    <w:p>
+      <w:pPr>
+        <w:pStyle w:val="Default"/>
         <w:numPr>
           <w:ilvl w:val="0"/>
-          <w:numId w:val="7"/>
+          <w:numId w:val="12"/>
         </w:numPr>
         <w:rPr>
           <w:rFonts w:ascii="Times New Roman" w:hAnsi="Times New Roman" w:cs="Times New Roman"/>
-          <w:sz w:val="28"/>
-          <w:szCs w:val="28"/>
-        </w:rPr>
-      </w:pPr>
+          <w:color w:val="auto"/>
+          <w:sz w:val="28"/>
+          <w:szCs w:val="28"/>
+        </w:rPr>
+      </w:pPr>
+      <w:r>
+        <w:rPr>
+          <w:rFonts w:ascii="Times New Roman" w:hAnsi="Times New Roman" w:cs="Times New Roman"/>
+          <w:color w:val="auto"/>
+          <w:sz w:val="28"/>
+          <w:szCs w:val="28"/>
+        </w:rPr>
+        <w:t xml:space="preserve">What source IP and port did the </w:t>
+      </w:r>
+      <w:proofErr w:type="spellStart"/>
+      <w:r>
+        <w:rPr>
+          <w:rFonts w:ascii="Times New Roman" w:hAnsi="Times New Roman" w:cs="Times New Roman"/>
+          <w:color w:val="auto"/>
+          <w:sz w:val="28"/>
+          <w:szCs w:val="28"/>
+        </w:rPr>
+        <w:t>EchoClient</w:t>
+      </w:r>
+      <w:proofErr w:type="spellEnd"/>
+      <w:r>
+        <w:rPr>
+          <w:rFonts w:ascii="Times New Roman" w:hAnsi="Times New Roman" w:cs="Times New Roman"/>
+          <w:color w:val="auto"/>
+          <w:sz w:val="28"/>
+          <w:szCs w:val="28"/>
+        </w:rPr>
+        <w:t xml:space="preserve"> see the response coming from?</w:t>
+      </w:r>
+    </w:p>
+    <w:p>
+      <w:pPr>
+        <w:pStyle w:val="Default"/>
+        <w:rPr>
+          <w:rFonts w:ascii="Times New Roman" w:hAnsi="Times New Roman" w:cs="Times New Roman"/>
+          <w:color w:val="auto"/>
+          <w:sz w:val="28"/>
+          <w:szCs w:val="28"/>
+        </w:rPr>
+      </w:pPr>
+    </w:p>
+    <w:p>
+      <w:pPr>
+        <w:pStyle w:val="Default"/>
+        <w:ind w:left="430"/>
+        <w:rPr>
+          <w:rFonts w:ascii="Times New Roman" w:hAnsi="Times New Roman" w:cs="Times New Roman"/>
+          <w:color w:val="auto"/>
+          <w:sz w:val="28"/>
+          <w:szCs w:val="28"/>
+        </w:rPr>
+      </w:pPr>
+      <w:r>
+        <w:rPr>
+          <w:rFonts w:ascii="Times New Roman" w:hAnsi="Times New Roman" w:cs="Times New Roman"/>
+          <w:color w:val="auto"/>
+          <w:sz w:val="28"/>
+          <w:szCs w:val="28"/>
+        </w:rPr>
+        <w:t xml:space="preserve">As we can see, </w:t>
+      </w:r>
+      <w:proofErr w:type="spellStart"/>
+      <w:r>
+        <w:rPr>
+          <w:rFonts w:ascii="Times New Roman" w:hAnsi="Times New Roman" w:cs="Times New Roman"/>
+          <w:color w:val="auto"/>
+          <w:sz w:val="28"/>
+          <w:szCs w:val="28"/>
+        </w:rPr>
+        <w:t>EchoClient</w:t>
+      </w:r>
+      <w:proofErr w:type="spellEnd"/>
+      <w:r>
+        <w:rPr>
+          <w:rFonts w:ascii="Times New Roman" w:hAnsi="Times New Roman" w:cs="Times New Roman"/>
+          <w:color w:val="auto"/>
+          <w:sz w:val="28"/>
+          <w:szCs w:val="28"/>
+        </w:rPr>
+        <w:t xml:space="preserve"> see the response come from 54.200.181.74.</w:t>
+      </w:r>
+    </w:p>
+    <w:p>
+      <w:pPr>
+        <w:pStyle w:val="Default"/>
+        <w:ind w:left="430"/>
+        <w:rPr>
+          <w:rFonts w:ascii="Times New Roman" w:hAnsi="Times New Roman" w:cs="Times New Roman"/>
+          <w:color w:val="auto"/>
+          <w:sz w:val="28"/>
+          <w:szCs w:val="28"/>
+        </w:rPr>
+      </w:pPr>
+    </w:p>
+    <w:p>
+      <w:pPr>
+        <w:pStyle w:val="Default"/>
+        <w:rPr>
+          <w:rFonts w:ascii="Times New Roman" w:hAnsi="Times New Roman" w:cs="Times New Roman"/>
+          <w:color w:val="auto"/>
+          <w:sz w:val="28"/>
+          <w:szCs w:val="28"/>
+        </w:rPr>
+      </w:pPr>
+      <w:r>
+        <w:rPr>
+          <w:rFonts w:ascii="Times New Roman" w:hAnsi="Times New Roman" w:cs="Times New Roman"/>
+          <w:color w:val="auto"/>
+          <w:sz w:val="28"/>
+          <w:szCs w:val="28"/>
+        </w:rPr>
+        <w:t>TASK #9</w:t>
+      </w:r>
+    </w:p>
+    <w:p>
+      <w:pPr>
+        <w:pStyle w:val="Default"/>
+        <w:rPr>
+          <w:rFonts w:ascii="Times New Roman" w:hAnsi="Times New Roman" w:cs="Times New Roman"/>
+          <w:color w:val="auto"/>
+          <w:sz w:val="28"/>
+          <w:szCs w:val="28"/>
+        </w:rPr>
+      </w:pPr>
+      <w:r>
+        <w:rPr>
+          <w:rFonts w:ascii="Times New Roman" w:hAnsi="Times New Roman" w:cs="Times New Roman"/>
+          <w:color w:val="auto"/>
+          <w:sz w:val="28"/>
+          <w:szCs w:val="28"/>
+        </w:rPr>
+        <w:t>Output on Host A</w:t>
+      </w:r>
+    </w:p>
+    <w:p>
+      <w:pPr>
+        <w:pStyle w:val="Default"/>
+        <w:rPr>
+          <w:rFonts w:ascii="Times New Roman" w:hAnsi="Times New Roman" w:cs="Times New Roman"/>
+          <w:color w:val="auto"/>
+          <w:sz w:val="28"/>
+          <w:szCs w:val="28"/>
+        </w:rPr>
+      </w:pPr>
+      <w:r>
+        <w:rPr>
+          <w:noProof/>
+        </w:rPr>
+        <w:lastRenderedPageBreak/>
+        <w:drawing>
+          <wp:inline distT="0" distB="0" distL="0" distR="0" wp14:anchorId="15127D3F" wp14:editId="4F49497E">
+            <wp:extent cx="5943600" cy="703580"/>
+            <wp:effectExtent l="0" t="0" r="0" b="1270"/>
+            <wp:docPr id="12" name="Picture 12"/>
+            <wp:cNvGraphicFramePr>
+              <a:graphicFrameLocks xmlns:a="http://schemas.openxmlformats.org/drawingml/2006/main" noChangeAspect="1"/>
+            </wp:cNvGraphicFramePr>
+            <a:graphic xmlns:a="http://schemas.openxmlformats.org/drawingml/2006/main">
+              <a:graphicData uri="http://schemas.openxmlformats.org/drawingml/2006/picture">
+                <pic:pic xmlns:pic="http://schemas.openxmlformats.org/drawingml/2006/picture">
+                  <pic:nvPicPr>
+                    <pic:cNvPr id="1" name=""/>
+                    <pic:cNvPicPr/>
+                  </pic:nvPicPr>
+                  <pic:blipFill>
+                    <a:blip r:embed="rId10"/>
+                    <a:stretch>
+                      <a:fillRect/>
+                    </a:stretch>
+                  </pic:blipFill>
+                  <pic:spPr>
+                    <a:xfrm>
+                      <a:off x="0" y="0"/>
+                      <a:ext cx="5943600" cy="703580"/>
+                    </a:xfrm>
+                    <a:prstGeom prst="rect">
+                      <a:avLst/>
+                    </a:prstGeom>
+                  </pic:spPr>
+                </pic:pic>
+              </a:graphicData>
+            </a:graphic>
+          </wp:inline>
+        </w:drawing>
+      </w:r>
+    </w:p>
+    <w:p>
+      <w:pPr>
+        <w:pStyle w:val="Default"/>
+        <w:rPr>
+          <w:rFonts w:ascii="Times New Roman" w:hAnsi="Times New Roman" w:cs="Times New Roman"/>
+          <w:color w:val="auto"/>
+          <w:sz w:val="28"/>
+          <w:szCs w:val="28"/>
+        </w:rPr>
+      </w:pPr>
+      <w:r>
+        <w:rPr>
+          <w:rFonts w:ascii="Times New Roman" w:hAnsi="Times New Roman" w:cs="Times New Roman"/>
+          <w:color w:val="auto"/>
+          <w:sz w:val="28"/>
+          <w:szCs w:val="28"/>
+        </w:rPr>
+        <w:t>Output on Host B</w:t>
+      </w:r>
+    </w:p>
+    <w:p>
+      <w:pPr>
+        <w:pStyle w:val="Default"/>
+        <w:rPr>
+          <w:rFonts w:ascii="Times New Roman" w:hAnsi="Times New Roman" w:cs="Times New Roman"/>
+          <w:color w:val="auto"/>
+          <w:sz w:val="28"/>
+          <w:szCs w:val="28"/>
+        </w:rPr>
+      </w:pPr>
+      <w:r>
+        <w:rPr>
+          <w:noProof/>
+        </w:rPr>
+        <w:drawing>
+          <wp:inline distT="0" distB="0" distL="0" distR="0" wp14:anchorId="06473623" wp14:editId="2465493E">
+            <wp:extent cx="5943600" cy="1098550"/>
+            <wp:effectExtent l="0" t="0" r="0" b="6350"/>
+            <wp:docPr id="13" name="Picture 13"/>
+            <wp:cNvGraphicFramePr>
+              <a:graphicFrameLocks xmlns:a="http://schemas.openxmlformats.org/drawingml/2006/main" noChangeAspect="1"/>
+            </wp:cNvGraphicFramePr>
+            <a:graphic xmlns:a="http://schemas.openxmlformats.org/drawingml/2006/main">
+              <a:graphicData uri="http://schemas.openxmlformats.org/drawingml/2006/picture">
+                <pic:pic xmlns:pic="http://schemas.openxmlformats.org/drawingml/2006/picture">
+                  <pic:nvPicPr>
+                    <pic:cNvPr id="1" name=""/>
+                    <pic:cNvPicPr/>
+                  </pic:nvPicPr>
+                  <pic:blipFill>
+                    <a:blip r:embed="rId11"/>
+                    <a:stretch>
+                      <a:fillRect/>
+                    </a:stretch>
+                  </pic:blipFill>
+                  <pic:spPr>
+                    <a:xfrm>
+                      <a:off x="0" y="0"/>
+                      <a:ext cx="5943600" cy="1098550"/>
+                    </a:xfrm>
+                    <a:prstGeom prst="rect">
+                      <a:avLst/>
+                    </a:prstGeom>
+                  </pic:spPr>
+                </pic:pic>
+              </a:graphicData>
+            </a:graphic>
+          </wp:inline>
+        </w:drawing>
+      </w:r>
+    </w:p>
+    <w:p>
+      <w:pPr>
+        <w:pStyle w:val="Default"/>
+        <w:numPr>
+          <w:ilvl w:val="0"/>
+          <w:numId w:val="13"/>
+        </w:numPr>
+        <w:rPr>
+          <w:rFonts w:ascii="Times New Roman" w:hAnsi="Times New Roman" w:cs="Times New Roman"/>
+          <w:color w:val="auto"/>
+          <w:sz w:val="28"/>
+          <w:szCs w:val="28"/>
+        </w:rPr>
+      </w:pPr>
+      <w:r>
+        <w:rPr>
+          <w:rFonts w:ascii="Times New Roman" w:hAnsi="Times New Roman" w:cs="Times New Roman"/>
+          <w:color w:val="auto"/>
+          <w:sz w:val="28"/>
+          <w:szCs w:val="28"/>
+        </w:rPr>
+        <w:t xml:space="preserve">To what IP and port did the </w:t>
+      </w:r>
+      <w:proofErr w:type="spellStart"/>
+      <w:r>
+        <w:rPr>
+          <w:rFonts w:ascii="Times New Roman" w:hAnsi="Times New Roman" w:cs="Times New Roman"/>
+          <w:color w:val="auto"/>
+          <w:sz w:val="28"/>
+          <w:szCs w:val="28"/>
+        </w:rPr>
+        <w:t>EchoServer</w:t>
+      </w:r>
+      <w:proofErr w:type="spellEnd"/>
+      <w:r>
+        <w:rPr>
+          <w:rFonts w:ascii="Times New Roman" w:hAnsi="Times New Roman" w:cs="Times New Roman"/>
+          <w:color w:val="auto"/>
+          <w:sz w:val="28"/>
+          <w:szCs w:val="28"/>
+        </w:rPr>
+        <w:t xml:space="preserve"> send the response?</w:t>
+      </w:r>
+    </w:p>
+    <w:p>
+      <w:pPr>
+        <w:pStyle w:val="Default"/>
+        <w:ind w:left="720"/>
+        <w:rPr>
+          <w:rFonts w:ascii="Times New Roman" w:hAnsi="Times New Roman" w:cs="Times New Roman"/>
+          <w:color w:val="auto"/>
+          <w:sz w:val="28"/>
+          <w:szCs w:val="28"/>
+        </w:rPr>
+      </w:pPr>
+    </w:p>
+    <w:p>
+      <w:pPr>
+        <w:pStyle w:val="Default"/>
+        <w:ind w:left="720"/>
+        <w:rPr>
+          <w:rFonts w:ascii="Times New Roman" w:hAnsi="Times New Roman" w:cs="Times New Roman"/>
+          <w:color w:val="auto"/>
+          <w:sz w:val="28"/>
+          <w:szCs w:val="28"/>
+        </w:rPr>
+      </w:pPr>
+      <w:r>
+        <w:rPr>
+          <w:rFonts w:ascii="Times New Roman" w:hAnsi="Times New Roman" w:cs="Times New Roman"/>
+          <w:color w:val="auto"/>
+          <w:sz w:val="28"/>
+          <w:szCs w:val="28"/>
+        </w:rPr>
+        <w:t>As we can see, IP is 172.31.38.47, which is private IP of Host B, and port is 51402.</w:t>
+      </w:r>
+    </w:p>
+    <w:p>
+      <w:pPr>
+        <w:pStyle w:val="Default"/>
+        <w:ind w:left="720"/>
+        <w:rPr>
+          <w:rFonts w:ascii="Times New Roman" w:hAnsi="Times New Roman" w:cs="Times New Roman"/>
+          <w:color w:val="auto"/>
+          <w:sz w:val="28"/>
+          <w:szCs w:val="28"/>
+        </w:rPr>
+      </w:pPr>
+    </w:p>
+    <w:p>
+      <w:pPr>
+        <w:pStyle w:val="Default"/>
+        <w:numPr>
+          <w:ilvl w:val="0"/>
+          <w:numId w:val="13"/>
+        </w:numPr>
+        <w:rPr>
+          <w:rFonts w:ascii="Times New Roman" w:hAnsi="Times New Roman" w:cs="Times New Roman"/>
+          <w:color w:val="auto"/>
+          <w:sz w:val="28"/>
+          <w:szCs w:val="28"/>
+        </w:rPr>
+      </w:pPr>
+      <w:r>
+        <w:rPr>
+          <w:rFonts w:ascii="Times New Roman" w:hAnsi="Times New Roman" w:cs="Times New Roman"/>
+          <w:color w:val="auto"/>
+          <w:sz w:val="28"/>
+          <w:szCs w:val="28"/>
+        </w:rPr>
+        <w:t xml:space="preserve">What source IP address and port did the </w:t>
+      </w:r>
+      <w:proofErr w:type="spellStart"/>
+      <w:r>
+        <w:rPr>
+          <w:rFonts w:ascii="Times New Roman" w:hAnsi="Times New Roman" w:cs="Times New Roman"/>
+          <w:color w:val="auto"/>
+          <w:sz w:val="28"/>
+          <w:szCs w:val="28"/>
+        </w:rPr>
+        <w:t>Echoclient</w:t>
+      </w:r>
+      <w:proofErr w:type="spellEnd"/>
+      <w:r>
+        <w:rPr>
+          <w:rFonts w:ascii="Times New Roman" w:hAnsi="Times New Roman" w:cs="Times New Roman"/>
+          <w:color w:val="auto"/>
+          <w:sz w:val="28"/>
+          <w:szCs w:val="28"/>
+        </w:rPr>
+        <w:t xml:space="preserve"> see the response coming from?</w:t>
+      </w:r>
+    </w:p>
+    <w:p>
+      <w:pPr>
+        <w:pStyle w:val="Default"/>
+        <w:rPr>
+          <w:rFonts w:ascii="Times New Roman" w:hAnsi="Times New Roman" w:cs="Times New Roman"/>
+          <w:color w:val="auto"/>
+          <w:sz w:val="28"/>
+          <w:szCs w:val="28"/>
+        </w:rPr>
+      </w:pPr>
+    </w:p>
+    <w:p>
+      <w:pPr>
+        <w:pStyle w:val="Default"/>
+        <w:ind w:left="720"/>
+        <w:rPr>
+          <w:rFonts w:ascii="Times New Roman" w:hAnsi="Times New Roman" w:cs="Times New Roman"/>
+          <w:color w:val="auto"/>
+          <w:sz w:val="28"/>
+          <w:szCs w:val="28"/>
+        </w:rPr>
+      </w:pPr>
+      <w:r>
+        <w:rPr>
+          <w:rFonts w:ascii="Times New Roman" w:hAnsi="Times New Roman" w:cs="Times New Roman"/>
+          <w:color w:val="auto"/>
+          <w:sz w:val="28"/>
+          <w:szCs w:val="28"/>
+        </w:rPr>
+        <w:t>As we can see, the response is from IP 172.31.45.33, which is private IP of Host A, the port number is 2000.</w:t>
+      </w:r>
     </w:p>
     <w:sectPr>
       <w:pgSz w:w="12240" w:h="15840"/>
@@ -1050,6 +1784,184 @@
     </w:lvl>
   </w:abstractNum>
   <w:abstractNum w:abstractNumId="2" w15:restartNumberingAfterBreak="0">
+    <w:nsid w:val="20C442ED"/>
+    <w:multiLevelType w:val="hybridMultilevel"/>
+    <w:tmpl w:val="511AC3EA"/>
+    <w:lvl w:ilvl="0" w:tplc="33BE672A">
+      <w:start w:val="1"/>
+      <w:numFmt w:val="decimal"/>
+      <w:lvlText w:val="(%1)"/>
+      <w:lvlJc w:val="left"/>
+      <w:pPr>
+        <w:ind w:left="720" w:hanging="360"/>
+      </w:pPr>
+      <w:rPr>
+        <w:rFonts w:hint="default"/>
+      </w:rPr>
+    </w:lvl>
+    <w:lvl w:ilvl="1" w:tplc="04090019" w:tentative="1">
+      <w:start w:val="1"/>
+      <w:numFmt w:val="lowerLetter"/>
+      <w:lvlText w:val="%2."/>
+      <w:lvlJc w:val="left"/>
+      <w:pPr>
+        <w:ind w:left="1440" w:hanging="360"/>
+      </w:pPr>
+    </w:lvl>
+    <w:lvl w:ilvl="2" w:tplc="0409001B" w:tentative="1">
+      <w:start w:val="1"/>
+      <w:numFmt w:val="lowerRoman"/>
+      <w:lvlText w:val="%3."/>
+      <w:lvlJc w:val="right"/>
+      <w:pPr>
+        <w:ind w:left="2160" w:hanging="180"/>
+      </w:pPr>
+    </w:lvl>
+    <w:lvl w:ilvl="3" w:tplc="0409000F" w:tentative="1">
+      <w:start w:val="1"/>
+      <w:numFmt w:val="decimal"/>
+      <w:lvlText w:val="%4."/>
+      <w:lvlJc w:val="left"/>
+      <w:pPr>
+        <w:ind w:left="2880" w:hanging="360"/>
+      </w:pPr>
+    </w:lvl>
+    <w:lvl w:ilvl="4" w:tplc="04090019" w:tentative="1">
+      <w:start w:val="1"/>
+      <w:numFmt w:val="lowerLetter"/>
+      <w:lvlText w:val="%5."/>
+      <w:lvlJc w:val="left"/>
+      <w:pPr>
+        <w:ind w:left="3600" w:hanging="360"/>
+      </w:pPr>
+    </w:lvl>
+    <w:lvl w:ilvl="5" w:tplc="0409001B" w:tentative="1">
+      <w:start w:val="1"/>
+      <w:numFmt w:val="lowerRoman"/>
+      <w:lvlText w:val="%6."/>
+      <w:lvlJc w:val="right"/>
+      <w:pPr>
+        <w:ind w:left="4320" w:hanging="180"/>
+      </w:pPr>
+    </w:lvl>
+    <w:lvl w:ilvl="6" w:tplc="0409000F" w:tentative="1">
+      <w:start w:val="1"/>
+      <w:numFmt w:val="decimal"/>
+      <w:lvlText w:val="%7."/>
+      <w:lvlJc w:val="left"/>
+      <w:pPr>
+        <w:ind w:left="5040" w:hanging="360"/>
+      </w:pPr>
+    </w:lvl>
+    <w:lvl w:ilvl="7" w:tplc="04090019" w:tentative="1">
+      <w:start w:val="1"/>
+      <w:numFmt w:val="lowerLetter"/>
+      <w:lvlText w:val="%8."/>
+      <w:lvlJc w:val="left"/>
+      <w:pPr>
+        <w:ind w:left="5760" w:hanging="360"/>
+      </w:pPr>
+    </w:lvl>
+    <w:lvl w:ilvl="8" w:tplc="0409001B" w:tentative="1">
+      <w:start w:val="1"/>
+      <w:numFmt w:val="lowerRoman"/>
+      <w:lvlText w:val="%9."/>
+      <w:lvlJc w:val="right"/>
+      <w:pPr>
+        <w:ind w:left="6480" w:hanging="180"/>
+      </w:pPr>
+    </w:lvl>
+  </w:abstractNum>
+  <w:abstractNum w:abstractNumId="3" w15:restartNumberingAfterBreak="0">
+    <w:nsid w:val="249D4C21"/>
+    <w:multiLevelType w:val="hybridMultilevel"/>
+    <w:tmpl w:val="DBDC4114"/>
+    <w:lvl w:ilvl="0" w:tplc="97DE8F16">
+      <w:start w:val="1"/>
+      <w:numFmt w:val="decimal"/>
+      <w:lvlText w:val="(%1)"/>
+      <w:lvlJc w:val="left"/>
+      <w:pPr>
+        <w:ind w:left="1080" w:hanging="360"/>
+      </w:pPr>
+      <w:rPr>
+        <w:rFonts w:hint="default"/>
+      </w:rPr>
+    </w:lvl>
+    <w:lvl w:ilvl="1" w:tplc="04090019" w:tentative="1">
+      <w:start w:val="1"/>
+      <w:numFmt w:val="lowerLetter"/>
+      <w:lvlText w:val="%2."/>
+      <w:lvlJc w:val="left"/>
+      <w:pPr>
+        <w:ind w:left="1800" w:hanging="360"/>
+      </w:pPr>
+    </w:lvl>
+    <w:lvl w:ilvl="2" w:tplc="0409001B" w:tentative="1">
+      <w:start w:val="1"/>
+      <w:numFmt w:val="lowerRoman"/>
+      <w:lvlText w:val="%3."/>
+      <w:lvlJc w:val="right"/>
+      <w:pPr>
+        <w:ind w:left="2520" w:hanging="180"/>
+      </w:pPr>
+    </w:lvl>
+    <w:lvl w:ilvl="3" w:tplc="0409000F" w:tentative="1">
+      <w:start w:val="1"/>
+      <w:numFmt w:val="decimal"/>
+      <w:lvlText w:val="%4."/>
+      <w:lvlJc w:val="left"/>
+      <w:pPr>
+        <w:ind w:left="3240" w:hanging="360"/>
+      </w:pPr>
+    </w:lvl>
+    <w:lvl w:ilvl="4" w:tplc="04090019" w:tentative="1">
+      <w:start w:val="1"/>
+      <w:numFmt w:val="lowerLetter"/>
+      <w:lvlText w:val="%5."/>
+      <w:lvlJc w:val="left"/>
+      <w:pPr>
+        <w:ind w:left="3960" w:hanging="360"/>
+      </w:pPr>
+    </w:lvl>
+    <w:lvl w:ilvl="5" w:tplc="0409001B" w:tentative="1">
+      <w:start w:val="1"/>
+      <w:numFmt w:val="lowerRoman"/>
+      <w:lvlText w:val="%6."/>
+      <w:lvlJc w:val="right"/>
+      <w:pPr>
+        <w:ind w:left="4680" w:hanging="180"/>
+      </w:pPr>
+    </w:lvl>
+    <w:lvl w:ilvl="6" w:tplc="0409000F" w:tentative="1">
+      <w:start w:val="1"/>
+      <w:numFmt w:val="decimal"/>
+      <w:lvlText w:val="%7."/>
+      <w:lvlJc w:val="left"/>
+      <w:pPr>
+        <w:ind w:left="5400" w:hanging="360"/>
+      </w:pPr>
+    </w:lvl>
+    <w:lvl w:ilvl="7" w:tplc="04090019" w:tentative="1">
+      <w:start w:val="1"/>
+      <w:numFmt w:val="lowerLetter"/>
+      <w:lvlText w:val="%8."/>
+      <w:lvlJc w:val="left"/>
+      <w:pPr>
+        <w:ind w:left="6120" w:hanging="360"/>
+      </w:pPr>
+    </w:lvl>
+    <w:lvl w:ilvl="8" w:tplc="0409001B" w:tentative="1">
+      <w:start w:val="1"/>
+      <w:numFmt w:val="lowerRoman"/>
+      <w:lvlText w:val="%9."/>
+      <w:lvlJc w:val="right"/>
+      <w:pPr>
+        <w:ind w:left="6840" w:hanging="180"/>
+      </w:pPr>
+    </w:lvl>
+  </w:abstractNum>
+  <w:abstractNum w:abstractNumId="4" w15:restartNumberingAfterBreak="0">
     <w:nsid w:val="2B8247FC"/>
     <w:multiLevelType w:val="hybridMultilevel"/>
     <w:tmpl w:val="6862DE38"/>
@@ -1138,7 +2050,185 @@
       </w:pPr>
     </w:lvl>
   </w:abstractNum>
-  <w:abstractNum w:abstractNumId="3" w15:restartNumberingAfterBreak="0">
+  <w:abstractNum w:abstractNumId="5" w15:restartNumberingAfterBreak="0">
+    <w:nsid w:val="4D62755E"/>
+    <w:multiLevelType w:val="hybridMultilevel"/>
+    <w:tmpl w:val="A1A22FE6"/>
+    <w:lvl w:ilvl="0" w:tplc="F83CB2D2">
+      <w:start w:val="1"/>
+      <w:numFmt w:val="decimal"/>
+      <w:lvlText w:val="(%1)"/>
+      <w:lvlJc w:val="left"/>
+      <w:pPr>
+        <w:ind w:left="1440" w:hanging="360"/>
+      </w:pPr>
+      <w:rPr>
+        <w:rFonts w:hint="default"/>
+      </w:rPr>
+    </w:lvl>
+    <w:lvl w:ilvl="1" w:tplc="04090019" w:tentative="1">
+      <w:start w:val="1"/>
+      <w:numFmt w:val="lowerLetter"/>
+      <w:lvlText w:val="%2."/>
+      <w:lvlJc w:val="left"/>
+      <w:pPr>
+        <w:ind w:left="2160" w:hanging="360"/>
+      </w:pPr>
+    </w:lvl>
+    <w:lvl w:ilvl="2" w:tplc="0409001B" w:tentative="1">
+      <w:start w:val="1"/>
+      <w:numFmt w:val="lowerRoman"/>
+      <w:lvlText w:val="%3."/>
+      <w:lvlJc w:val="right"/>
+      <w:pPr>
+        <w:ind w:left="2880" w:hanging="180"/>
+      </w:pPr>
+    </w:lvl>
+    <w:lvl w:ilvl="3" w:tplc="0409000F" w:tentative="1">
+      <w:start w:val="1"/>
+      <w:numFmt w:val="decimal"/>
+      <w:lvlText w:val="%4."/>
+      <w:lvlJc w:val="left"/>
+      <w:pPr>
+        <w:ind w:left="3600" w:hanging="360"/>
+      </w:pPr>
+    </w:lvl>
+    <w:lvl w:ilvl="4" w:tplc="04090019" w:tentative="1">
+      <w:start w:val="1"/>
+      <w:numFmt w:val="lowerLetter"/>
+      <w:lvlText w:val="%5."/>
+      <w:lvlJc w:val="left"/>
+      <w:pPr>
+        <w:ind w:left="4320" w:hanging="360"/>
+      </w:pPr>
+    </w:lvl>
+    <w:lvl w:ilvl="5" w:tplc="0409001B" w:tentative="1">
+      <w:start w:val="1"/>
+      <w:numFmt w:val="lowerRoman"/>
+      <w:lvlText w:val="%6."/>
+      <w:lvlJc w:val="right"/>
+      <w:pPr>
+        <w:ind w:left="5040" w:hanging="180"/>
+      </w:pPr>
+    </w:lvl>
+    <w:lvl w:ilvl="6" w:tplc="0409000F" w:tentative="1">
+      <w:start w:val="1"/>
+      <w:numFmt w:val="decimal"/>
+      <w:lvlText w:val="%7."/>
+      <w:lvlJc w:val="left"/>
+      <w:pPr>
+        <w:ind w:left="5760" w:hanging="360"/>
+      </w:pPr>
+    </w:lvl>
+    <w:lvl w:ilvl="7" w:tplc="04090019" w:tentative="1">
+      <w:start w:val="1"/>
+      <w:numFmt w:val="lowerLetter"/>
+      <w:lvlText w:val="%8."/>
+      <w:lvlJc w:val="left"/>
+      <w:pPr>
+        <w:ind w:left="6480" w:hanging="360"/>
+      </w:pPr>
+    </w:lvl>
+    <w:lvl w:ilvl="8" w:tplc="0409001B" w:tentative="1">
+      <w:start w:val="1"/>
+      <w:numFmt w:val="lowerRoman"/>
+      <w:lvlText w:val="%9."/>
+      <w:lvlJc w:val="right"/>
+      <w:pPr>
+        <w:ind w:left="7200" w:hanging="180"/>
+      </w:pPr>
+    </w:lvl>
+  </w:abstractNum>
+  <w:abstractNum w:abstractNumId="6" w15:restartNumberingAfterBreak="0">
+    <w:nsid w:val="522D4ED1"/>
+    <w:multiLevelType w:val="hybridMultilevel"/>
+    <w:tmpl w:val="F92A705C"/>
+    <w:lvl w:ilvl="0" w:tplc="C930BF50">
+      <w:start w:val="1"/>
+      <w:numFmt w:val="decimal"/>
+      <w:lvlText w:val="(%1)"/>
+      <w:lvlJc w:val="left"/>
+      <w:pPr>
+        <w:ind w:left="720" w:hanging="360"/>
+      </w:pPr>
+      <w:rPr>
+        <w:rFonts w:hint="default"/>
+      </w:rPr>
+    </w:lvl>
+    <w:lvl w:ilvl="1" w:tplc="04090019" w:tentative="1">
+      <w:start w:val="1"/>
+      <w:numFmt w:val="lowerLetter"/>
+      <w:lvlText w:val="%2."/>
+      <w:lvlJc w:val="left"/>
+      <w:pPr>
+        <w:ind w:left="1440" w:hanging="360"/>
+      </w:pPr>
+    </w:lvl>
+    <w:lvl w:ilvl="2" w:tplc="0409001B" w:tentative="1">
+      <w:start w:val="1"/>
+      <w:numFmt w:val="lowerRoman"/>
+      <w:lvlText w:val="%3."/>
+      <w:lvlJc w:val="right"/>
+      <w:pPr>
+        <w:ind w:left="2160" w:hanging="180"/>
+      </w:pPr>
+    </w:lvl>
+    <w:lvl w:ilvl="3" w:tplc="0409000F" w:tentative="1">
+      <w:start w:val="1"/>
+      <w:numFmt w:val="decimal"/>
+      <w:lvlText w:val="%4."/>
+      <w:lvlJc w:val="left"/>
+      <w:pPr>
+        <w:ind w:left="2880" w:hanging="360"/>
+      </w:pPr>
+    </w:lvl>
+    <w:lvl w:ilvl="4" w:tplc="04090019" w:tentative="1">
+      <w:start w:val="1"/>
+      <w:numFmt w:val="lowerLetter"/>
+      <w:lvlText w:val="%5."/>
+      <w:lvlJc w:val="left"/>
+      <w:pPr>
+        <w:ind w:left="3600" w:hanging="360"/>
+      </w:pPr>
+    </w:lvl>
+    <w:lvl w:ilvl="5" w:tplc="0409001B" w:tentative="1">
+      <w:start w:val="1"/>
+      <w:numFmt w:val="lowerRoman"/>
+      <w:lvlText w:val="%6."/>
+      <w:lvlJc w:val="right"/>
+      <w:pPr>
+        <w:ind w:left="4320" w:hanging="180"/>
+      </w:pPr>
+    </w:lvl>
+    <w:lvl w:ilvl="6" w:tplc="0409000F" w:tentative="1">
+      <w:start w:val="1"/>
+      <w:numFmt w:val="decimal"/>
+      <w:lvlText w:val="%7."/>
+      <w:lvlJc w:val="left"/>
+      <w:pPr>
+        <w:ind w:left="5040" w:hanging="360"/>
+      </w:pPr>
+    </w:lvl>
+    <w:lvl w:ilvl="7" w:tplc="04090019" w:tentative="1">
+      <w:start w:val="1"/>
+      <w:numFmt w:val="lowerLetter"/>
+      <w:lvlText w:val="%8."/>
+      <w:lvlJc w:val="left"/>
+      <w:pPr>
+        <w:ind w:left="5760" w:hanging="360"/>
+      </w:pPr>
+    </w:lvl>
+    <w:lvl w:ilvl="8" w:tplc="0409001B" w:tentative="1">
+      <w:start w:val="1"/>
+      <w:numFmt w:val="lowerRoman"/>
+      <w:lvlText w:val="%9."/>
+      <w:lvlJc w:val="right"/>
+      <w:pPr>
+        <w:ind w:left="6480" w:hanging="180"/>
+      </w:pPr>
+    </w:lvl>
+  </w:abstractNum>
+  <w:abstractNum w:abstractNumId="7" w15:restartNumberingAfterBreak="0">
     <w:nsid w:val="536F0527"/>
     <w:multiLevelType w:val="hybridMultilevel"/>
     <w:tmpl w:val="84041B94"/>
@@ -1227,7 +2317,96 @@
       </w:pPr>
     </w:lvl>
   </w:abstractNum>
-  <w:abstractNum w:abstractNumId="4" w15:restartNumberingAfterBreak="0">
+  <w:abstractNum w:abstractNumId="8" w15:restartNumberingAfterBreak="0">
+    <w:nsid w:val="5CB608B6"/>
+    <w:multiLevelType w:val="hybridMultilevel"/>
+    <w:tmpl w:val="78BA19BC"/>
+    <w:lvl w:ilvl="0" w:tplc="351E1128">
+      <w:start w:val="1"/>
+      <w:numFmt w:val="decimal"/>
+      <w:lvlText w:val="(%1)"/>
+      <w:lvlJc w:val="left"/>
+      <w:pPr>
+        <w:ind w:left="720" w:hanging="360"/>
+      </w:pPr>
+      <w:rPr>
+        <w:rFonts w:hint="default"/>
+      </w:rPr>
+    </w:lvl>
+    <w:lvl w:ilvl="1" w:tplc="04090019" w:tentative="1">
+      <w:start w:val="1"/>
+      <w:numFmt w:val="lowerLetter"/>
+      <w:lvlText w:val="%2."/>
+      <w:lvlJc w:val="left"/>
+      <w:pPr>
+        <w:ind w:left="1440" w:hanging="360"/>
+      </w:pPr>
+    </w:lvl>
+    <w:lvl w:ilvl="2" w:tplc="0409001B" w:tentative="1">
+      <w:start w:val="1"/>
+      <w:numFmt w:val="lowerRoman"/>
+      <w:lvlText w:val="%3."/>
+      <w:lvlJc w:val="right"/>
+      <w:pPr>
+        <w:ind w:left="2160" w:hanging="180"/>
+      </w:pPr>
+    </w:lvl>
+    <w:lvl w:ilvl="3" w:tplc="0409000F" w:tentative="1">
+      <w:start w:val="1"/>
+      <w:numFmt w:val="decimal"/>
+      <w:lvlText w:val="%4."/>
+      <w:lvlJc w:val="left"/>
+      <w:pPr>
+        <w:ind w:left="2880" w:hanging="360"/>
+      </w:pPr>
+    </w:lvl>
+    <w:lvl w:ilvl="4" w:tplc="04090019" w:tentative="1">
+      <w:start w:val="1"/>
+      <w:numFmt w:val="lowerLetter"/>
+      <w:lvlText w:val="%5."/>
+      <w:lvlJc w:val="left"/>
+      <w:pPr>
+        <w:ind w:left="3600" w:hanging="360"/>
+      </w:pPr>
+    </w:lvl>
+    <w:lvl w:ilvl="5" w:tplc="0409001B" w:tentative="1">
+      <w:start w:val="1"/>
+      <w:numFmt w:val="lowerRoman"/>
+      <w:lvlText w:val="%6."/>
+      <w:lvlJc w:val="right"/>
+      <w:pPr>
+        <w:ind w:left="4320" w:hanging="180"/>
+      </w:pPr>
+    </w:lvl>
+    <w:lvl w:ilvl="6" w:tplc="0409000F" w:tentative="1">
+      <w:start w:val="1"/>
+      <w:numFmt w:val="decimal"/>
+      <w:lvlText w:val="%7."/>
+      <w:lvlJc w:val="left"/>
+      <w:pPr>
+        <w:ind w:left="5040" w:hanging="360"/>
+      </w:pPr>
+    </w:lvl>
+    <w:lvl w:ilvl="7" w:tplc="04090019" w:tentative="1">
+      <w:start w:val="1"/>
+      <w:numFmt w:val="lowerLetter"/>
+      <w:lvlText w:val="%8."/>
+      <w:lvlJc w:val="left"/>
+      <w:pPr>
+        <w:ind w:left="5760" w:hanging="360"/>
+      </w:pPr>
+    </w:lvl>
+    <w:lvl w:ilvl="8" w:tplc="0409001B" w:tentative="1">
+      <w:start w:val="1"/>
+      <w:numFmt w:val="lowerRoman"/>
+      <w:lvlText w:val="%9."/>
+      <w:lvlJc w:val="right"/>
+      <w:pPr>
+        <w:ind w:left="6480" w:hanging="180"/>
+      </w:pPr>
+    </w:lvl>
+  </w:abstractNum>
+  <w:abstractNum w:abstractNumId="9" w15:restartNumberingAfterBreak="0">
     <w:nsid w:val="5D0B34A1"/>
     <w:multiLevelType w:val="hybridMultilevel"/>
     <w:tmpl w:val="AFF276C6"/>
@@ -1316,7 +2495,96 @@
       </w:pPr>
     </w:lvl>
   </w:abstractNum>
-  <w:abstractNum w:abstractNumId="5" w15:restartNumberingAfterBreak="0">
+  <w:abstractNum w:abstractNumId="10" w15:restartNumberingAfterBreak="0">
+    <w:nsid w:val="706523CB"/>
+    <w:multiLevelType w:val="hybridMultilevel"/>
+    <w:tmpl w:val="547C9AA8"/>
+    <w:lvl w:ilvl="0" w:tplc="48AA324E">
+      <w:start w:val="1"/>
+      <w:numFmt w:val="decimal"/>
+      <w:lvlText w:val="(%1)"/>
+      <w:lvlJc w:val="left"/>
+      <w:pPr>
+        <w:ind w:left="430" w:hanging="360"/>
+      </w:pPr>
+      <w:rPr>
+        <w:rFonts w:hint="default"/>
+      </w:rPr>
+    </w:lvl>
+    <w:lvl w:ilvl="1" w:tplc="04090019" w:tentative="1">
+      <w:start w:val="1"/>
+      <w:numFmt w:val="lowerLetter"/>
+      <w:lvlText w:val="%2."/>
+      <w:lvlJc w:val="left"/>
+      <w:pPr>
+        <w:ind w:left="1150" w:hanging="360"/>
+      </w:pPr>
+    </w:lvl>
+    <w:lvl w:ilvl="2" w:tplc="0409001B" w:tentative="1">
+      <w:start w:val="1"/>
+      <w:numFmt w:val="lowerRoman"/>
+      <w:lvlText w:val="%3."/>
+      <w:lvlJc w:val="right"/>
+      <w:pPr>
+        <w:ind w:left="1870" w:hanging="180"/>
+      </w:pPr>
+    </w:lvl>
+    <w:lvl w:ilvl="3" w:tplc="0409000F" w:tentative="1">
+      <w:start w:val="1"/>
+      <w:numFmt w:val="decimal"/>
+      <w:lvlText w:val="%4."/>
+      <w:lvlJc w:val="left"/>
+      <w:pPr>
+        <w:ind w:left="2590" w:hanging="360"/>
+      </w:pPr>
+    </w:lvl>
+    <w:lvl w:ilvl="4" w:tplc="04090019" w:tentative="1">
+      <w:start w:val="1"/>
+      <w:numFmt w:val="lowerLetter"/>
+      <w:lvlText w:val="%5."/>
+      <w:lvlJc w:val="left"/>
+      <w:pPr>
+        <w:ind w:left="3310" w:hanging="360"/>
+      </w:pPr>
+    </w:lvl>
+    <w:lvl w:ilvl="5" w:tplc="0409001B" w:tentative="1">
+      <w:start w:val="1"/>
+      <w:numFmt w:val="lowerRoman"/>
+      <w:lvlText w:val="%6."/>
+      <w:lvlJc w:val="right"/>
+      <w:pPr>
+        <w:ind w:left="4030" w:hanging="180"/>
+      </w:pPr>
+    </w:lvl>
+    <w:lvl w:ilvl="6" w:tplc="0409000F" w:tentative="1">
+      <w:start w:val="1"/>
+      <w:numFmt w:val="decimal"/>
+      <w:lvlText w:val="%7."/>
+      <w:lvlJc w:val="left"/>
+      <w:pPr>
+        <w:ind w:left="4750" w:hanging="360"/>
+      </w:pPr>
+    </w:lvl>
+    <w:lvl w:ilvl="7" w:tplc="04090019" w:tentative="1">
+      <w:start w:val="1"/>
+      <w:numFmt w:val="lowerLetter"/>
+      <w:lvlText w:val="%8."/>
+      <w:lvlJc w:val="left"/>
+      <w:pPr>
+        <w:ind w:left="5470" w:hanging="360"/>
+      </w:pPr>
+    </w:lvl>
+    <w:lvl w:ilvl="8" w:tplc="0409001B" w:tentative="1">
+      <w:start w:val="1"/>
+      <w:numFmt w:val="lowerRoman"/>
+      <w:lvlText w:val="%9."/>
+      <w:lvlJc w:val="right"/>
+      <w:pPr>
+        <w:ind w:left="6190" w:hanging="180"/>
+      </w:pPr>
+    </w:lvl>
+  </w:abstractNum>
+  <w:abstractNum w:abstractNumId="11" w15:restartNumberingAfterBreak="0">
     <w:nsid w:val="77875084"/>
     <w:multiLevelType w:val="hybridMultilevel"/>
     <w:tmpl w:val="FFE226F4"/>
@@ -1405,7 +2673,7 @@
       </w:pPr>
     </w:lvl>
   </w:abstractNum>
-  <w:abstractNum w:abstractNumId="6" w15:restartNumberingAfterBreak="0">
+  <w:abstractNum w:abstractNumId="12" w15:restartNumberingAfterBreak="0">
     <w:nsid w:val="7F5D548F"/>
     <w:multiLevelType w:val="hybridMultilevel"/>
     <w:tmpl w:val="9530DC18"/>
@@ -1498,22 +2766,40 @@
     <w:abstractNumId w:val="1"/>
   </w:num>
   <w:num w:numId="2">
-    <w:abstractNumId w:val="5"/>
+    <w:abstractNumId w:val="11"/>
   </w:num>
   <w:num w:numId="3">
-    <w:abstractNumId w:val="2"/>
+    <w:abstractNumId w:val="4"/>
   </w:num>
   <w:num w:numId="4">
-    <w:abstractNumId w:val="3"/>
+    <w:abstractNumId w:val="7"/>
   </w:num>
   <w:num w:numId="5">
-    <w:abstractNumId w:val="6"/>
+    <w:abstractNumId w:val="12"/>
   </w:num>
   <w:num w:numId="6">
     <w:abstractNumId w:val="0"/>
   </w:num>
   <w:num w:numId="7">
-    <w:abstractNumId w:val="4"/>
+    <w:abstractNumId w:val="9"/>
+  </w:num>
+  <w:num w:numId="8">
+    <w:abstractNumId w:val="3"/>
+  </w:num>
+  <w:num w:numId="9">
+    <w:abstractNumId w:val="6"/>
+  </w:num>
+  <w:num w:numId="10">
+    <w:abstractNumId w:val="5"/>
+  </w:num>
+  <w:num w:numId="11">
+    <w:abstractNumId w:val="2"/>
+  </w:num>
+  <w:num w:numId="12">
+    <w:abstractNumId w:val="10"/>
+  </w:num>
+  <w:num w:numId="13">
+    <w:abstractNumId w:val="8"/>
   </w:num>
 </w:numbering>
 </file>
@@ -1641,6 +2927,7 @@
     <w:lsdException w:name="HTML Sample" w:semiHidden="1" w:unhideWhenUsed="1"/>
     <w:lsdException w:name="HTML Typewriter" w:semiHidden="1" w:unhideWhenUsed="1"/>
     <w:lsdException w:name="HTML Variable" w:semiHidden="1" w:unhideWhenUsed="1"/>
+    <w:lsdException w:name="Normal Table" w:semiHidden="1" w:unhideWhenUsed="1"/>
     <w:lsdException w:name="annotation subject" w:semiHidden="1" w:unhideWhenUsed="1"/>
     <w:lsdException w:name="No List" w:semiHidden="1" w:unhideWhenUsed="1"/>
     <w:lsdException w:name="Outline List 1" w:semiHidden="1" w:unhideWhenUsed="1"/>
@@ -1687,8 +2974,10 @@
     <w:lsdException w:name="Table Subtle 2" w:semiHidden="1" w:unhideWhenUsed="1"/>
     <w:lsdException w:name="Table Web 1" w:semiHidden="1" w:unhideWhenUsed="1"/>
     <w:lsdException w:name="Table Web 2" w:semiHidden="1" w:unhideWhenUsed="1"/>
+    <w:lsdException w:name="Table Web 3" w:semiHidden="1" w:unhideWhenUsed="1"/>
     <w:lsdException w:name="Balloon Text" w:semiHidden="1" w:unhideWhenUsed="1"/>
     <w:lsdException w:name="Table Grid" w:uiPriority="39"/>
+    <w:lsdException w:name="Table Theme" w:semiHidden="1" w:unhideWhenUsed="1"/>
     <w:lsdException w:name="Placeholder Text" w:semiHidden="1"/>
     <w:lsdException w:name="No Spacing" w:uiPriority="1" w:qFormat="1"/>
     <w:lsdException w:name="Light Shading" w:uiPriority="60"/>
@@ -1947,6 +3236,22 @@
       <w:ind w:left="720"/>
       <w:contextualSpacing/>
     </w:pPr>
+  </w:style>
+  <w:style w:type="paragraph" w:customStyle="1" w:styleId="Default">
+    <w:name w:val="Default"/>
+    <w:rsid w:val="001479E2"/>
+    <w:pPr>
+      <w:autoSpaceDE w:val="0"/>
+      <w:autoSpaceDN w:val="0"/>
+      <w:adjustRightInd w:val="0"/>
+      <w:spacing w:after="0" w:line="240" w:lineRule="auto"/>
+    </w:pPr>
+    <w:rPr>
+      <w:rFonts w:ascii="Calibri" w:hAnsi="Calibri" w:cs="Calibri"/>
+      <w:color w:val="000000"/>
+      <w:sz w:val="24"/>
+      <w:szCs w:val="24"/>
+    </w:rPr>
   </w:style>
 </w:styles>
 </file>

</xml_diff>